<commit_message>
Add post 'Locked Out'. Add updated cv docx, but no cv pdf so change won't be reflected on site.
</commit_message>
<xml_diff>
--- a/docs/cv.docx
+++ b/docs/cv.docx
@@ -125,114 +125,30 @@
                 <w:szCs w:val="28"/>
               </w:rPr>
             </w:pPr>
-            <w:r>
-              <w:rPr>
-                <w:rFonts w:ascii="Times New Roman" w:eastAsia="Times New Roman" w:hAnsi="Times New Roman" w:cs="Times New Roman"/>
-                <w:color w:val="672DE2"/>
-                <w:sz w:val="28"/>
-                <w:szCs w:val="28"/>
-              </w:rPr>
-              <w:fldChar w:fldCharType="begin"/>
-            </w:r>
-            <w:r>
-              <w:rPr>
-                <w:rFonts w:ascii="Times New Roman" w:eastAsia="Times New Roman" w:hAnsi="Times New Roman" w:cs="Times New Roman"/>
-                <w:color w:val="672DE2"/>
-                <w:sz w:val="28"/>
-                <w:szCs w:val="28"/>
-              </w:rPr>
-              <w:instrText>HYPERLINK "https://kolovsam.github.io/"</w:instrText>
-            </w:r>
-            <w:r>
-              <w:rPr>
-                <w:rFonts w:ascii="Times New Roman" w:eastAsia="Times New Roman" w:hAnsi="Times New Roman" w:cs="Times New Roman"/>
-                <w:color w:val="672DE2"/>
-                <w:sz w:val="28"/>
-                <w:szCs w:val="28"/>
-              </w:rPr>
-            </w:r>
-            <w:r>
-              <w:rPr>
-                <w:rFonts w:ascii="Times New Roman" w:eastAsia="Times New Roman" w:hAnsi="Times New Roman" w:cs="Times New Roman"/>
-                <w:color w:val="672DE2"/>
-                <w:sz w:val="28"/>
-                <w:szCs w:val="28"/>
-              </w:rPr>
-              <w:fldChar w:fldCharType="separate"/>
-            </w:r>
-            <w:r>
-              <w:rPr>
-                <w:rStyle w:val="Hyperlink"/>
-                <w:rFonts w:ascii="Times New Roman" w:eastAsia="Times New Roman" w:hAnsi="Times New Roman" w:cs="Times New Roman"/>
-                <w:color w:val="672DE2"/>
-                <w:sz w:val="28"/>
-                <w:szCs w:val="28"/>
-              </w:rPr>
-              <w:t>https://kolovsam.github.io</w:t>
-            </w:r>
-            <w:r>
-              <w:rPr>
-                <w:rFonts w:ascii="Times New Roman" w:eastAsia="Times New Roman" w:hAnsi="Times New Roman" w:cs="Times New Roman"/>
-                <w:color w:val="672DE2"/>
-                <w:sz w:val="28"/>
-                <w:szCs w:val="28"/>
-              </w:rPr>
-              <w:fldChar w:fldCharType="end"/>
-            </w:r>
-            <w:r>
-              <w:rPr>
-                <w:rFonts w:ascii="Times New Roman" w:eastAsia="Times New Roman" w:hAnsi="Times New Roman" w:cs="Times New Roman"/>
-                <w:color w:val="672DE2"/>
-                <w:sz w:val="28"/>
-                <w:szCs w:val="28"/>
-              </w:rPr>
-              <w:fldChar w:fldCharType="begin"/>
-            </w:r>
-            <w:r>
-              <w:rPr>
-                <w:rFonts w:ascii="Times New Roman" w:eastAsia="Times New Roman" w:hAnsi="Times New Roman" w:cs="Times New Roman"/>
-                <w:color w:val="672DE2"/>
-                <w:sz w:val="28"/>
-                <w:szCs w:val="28"/>
-              </w:rPr>
-              <w:instrText>HYPERLINK "mailto:kolovson@uw.edu"</w:instrText>
-            </w:r>
-            <w:r>
-              <w:rPr>
-                <w:rFonts w:ascii="Times New Roman" w:eastAsia="Times New Roman" w:hAnsi="Times New Roman" w:cs="Times New Roman"/>
-                <w:color w:val="672DE2"/>
-                <w:sz w:val="28"/>
-                <w:szCs w:val="28"/>
-              </w:rPr>
-            </w:r>
-            <w:r>
-              <w:rPr>
-                <w:rFonts w:ascii="Times New Roman" w:eastAsia="Times New Roman" w:hAnsi="Times New Roman" w:cs="Times New Roman"/>
-                <w:color w:val="672DE2"/>
-                <w:sz w:val="28"/>
-                <w:szCs w:val="28"/>
-              </w:rPr>
-              <w:fldChar w:fldCharType="separate"/>
-            </w:r>
-            <w:r>
-              <w:rPr>
-                <w:rStyle w:val="Hyperlink"/>
-                <w:rFonts w:ascii="Times New Roman" w:eastAsia="Times New Roman" w:hAnsi="Times New Roman" w:cs="Times New Roman"/>
-                <w:color w:val="672DE2"/>
-                <w:sz w:val="28"/>
-                <w:szCs w:val="28"/>
-              </w:rPr>
-              <w:t>kolovson@uw.edu</w:t>
-            </w:r>
-            <w:r>
-              <w:rPr>
-                <w:rFonts w:ascii="Times New Roman" w:eastAsia="Times New Roman" w:hAnsi="Times New Roman" w:cs="Times New Roman"/>
-                <w:color w:val="672DE2"/>
-                <w:sz w:val="28"/>
-                <w:szCs w:val="28"/>
-              </w:rPr>
-              <w:fldChar w:fldCharType="end"/>
-            </w:r>
+            <w:hyperlink r:id="rId4" w:history="1">
+              <w:r>
+                <w:rPr>
+                  <w:rStyle w:val="Hyperlink"/>
+                  <w:rFonts w:ascii="Times New Roman" w:eastAsia="Times New Roman" w:hAnsi="Times New Roman" w:cs="Times New Roman"/>
+                  <w:color w:val="9437FF"/>
+                  <w:sz w:val="28"/>
+                  <w:szCs w:val="28"/>
+                </w:rPr>
+                <w:t>https://kolovsam.github.io</w:t>
+              </w:r>
+            </w:hyperlink>
+            <w:hyperlink r:id="rId5" w:history="1">
+              <w:r>
+                <w:rPr>
+                  <w:rStyle w:val="Hyperlink"/>
+                  <w:rFonts w:ascii="Times New Roman" w:eastAsia="Times New Roman" w:hAnsi="Times New Roman" w:cs="Times New Roman"/>
+                  <w:color w:val="9437FF"/>
+                  <w:sz w:val="28"/>
+                  <w:szCs w:val="28"/>
+                </w:rPr>
+                <w:t>kolovson@uw.edu</w:t>
+              </w:r>
+            </w:hyperlink>
           </w:p>
           <w:p>
             <w:pPr>
@@ -288,14 +204,13 @@
           <w:sz w:val="28"/>
           <w:szCs w:val="28"/>
         </w:rPr>
-        <w:t>EMPLOYMENT</w:t>
-      </w:r>
-    </w:p>
-    <w:p>
-      <w:pPr>
-        <w:spacing w:line="240" w:lineRule="auto"/>
-        <w:rPr>
-          <w:rFonts w:ascii="Times New Roman" w:hAnsi="Times New Roman" w:cs="Times New Roman"/>
+        <w:t>EDUCATION</w:t>
+      </w:r>
+    </w:p>
+    <w:p>
+      <w:pPr>
+        <w:spacing w:line="240" w:lineRule="auto"/>
+        <w:rPr>
           <w:sz w:val="24"/>
           <w:szCs w:val="24"/>
         </w:rPr>
@@ -317,7 +232,7 @@
           <w:sz w:val="24"/>
           <w:szCs w:val="24"/>
         </w:rPr>
-        <w:t>Research Assistant</w:t>
+        <w:t>PhD in Human-Centered Design and Engineering</w:t>
       </w:r>
       <w:r>
         <w:rPr>
@@ -350,21 +265,164 @@
       <w:pPr>
         <w:spacing w:line="240" w:lineRule="auto"/>
         <w:rPr>
-          <w:rFonts w:ascii="Courier New" w:hAnsi="Courier New" w:cs="Courier New"/>
-          <w:sz w:val="24"/>
-          <w:szCs w:val="24"/>
-        </w:rPr>
-      </w:pPr>
-    </w:p>
-    <w:p>
-      <w:pPr>
-        <w:spacing w:line="240" w:lineRule="auto"/>
-        <w:rPr>
-          <w:rFonts w:ascii="Courier New" w:hAnsi="Courier New" w:cs="Courier New"/>
-          <w:sz w:val="24"/>
-          <w:szCs w:val="24"/>
-        </w:rPr>
-      </w:pPr>
+          <w:rFonts w:ascii="Times New Roman" w:hAnsi="Times New Roman" w:cs="Times New Roman"/>
+          <w:sz w:val="24"/>
+          <w:szCs w:val="24"/>
+        </w:rPr>
+      </w:pPr>
+      <w:r>
+        <w:rPr>
+          <w:rFonts w:ascii="Times New Roman" w:hAnsi="Times New Roman" w:cs="Times New Roman"/>
+          <w:sz w:val="24"/>
+          <w:szCs w:val="24"/>
+        </w:rPr>
+        <w:t xml:space="preserve">Advisor: </w:t>
+      </w:r>
+      <w:r>
+        <w:rPr>
+          <w:rFonts w:ascii="Times New Roman" w:hAnsi="Times New Roman" w:cs="Times New Roman"/>
+          <w:sz w:val="24"/>
+          <w:szCs w:val="24"/>
+        </w:rPr>
+        <w:t xml:space="preserve">Dr. </w:t>
+      </w:r>
+      <w:r>
+        <w:rPr>
+          <w:rFonts w:ascii="Times New Roman" w:hAnsi="Times New Roman" w:cs="Times New Roman"/>
+          <w:sz w:val="24"/>
+          <w:szCs w:val="24"/>
+        </w:rPr>
+        <w:t>Kate Starbird</w:t>
+      </w:r>
+    </w:p>
+    <w:p>
+      <w:pPr>
+        <w:spacing w:line="240" w:lineRule="auto"/>
+        <w:rPr>
+          <w:rFonts w:ascii="Times New Roman" w:hAnsi="Times New Roman" w:cs="Times New Roman"/>
+          <w:b/>
+          <w:sz w:val="24"/>
+          <w:szCs w:val="24"/>
+        </w:rPr>
+      </w:pPr>
+    </w:p>
+    <w:p>
+      <w:pPr>
+        <w:spacing w:line="240" w:lineRule="auto"/>
+        <w:rPr>
+          <w:rFonts w:ascii="Times New Roman" w:hAnsi="Times New Roman" w:cs="Times New Roman"/>
+          <w:sz w:val="24"/>
+          <w:szCs w:val="24"/>
+        </w:rPr>
+      </w:pPr>
+      <w:r>
+        <w:rPr>
+          <w:rFonts w:ascii="Times New Roman" w:hAnsi="Times New Roman" w:cs="Times New Roman"/>
+          <w:b/>
+          <w:sz w:val="24"/>
+          <w:szCs w:val="24"/>
+        </w:rPr>
+        <w:t>Bachelor of Science in Computer Science</w:t>
+      </w:r>
+      <w:r>
+        <w:rPr>
+          <w:rFonts w:ascii="Times New Roman" w:hAnsi="Times New Roman" w:cs="Times New Roman"/>
+          <w:sz w:val="24"/>
+          <w:szCs w:val="24"/>
+        </w:rPr>
+        <w:t xml:space="preserve">, Cum Laude, </w:t>
+      </w:r>
+      <w:r>
+        <w:rPr>
+          <w:rFonts w:ascii="Times New Roman" w:hAnsi="Times New Roman" w:cs="Times New Roman"/>
+          <w:sz w:val="24"/>
+          <w:szCs w:val="24"/>
+        </w:rPr>
+        <w:t xml:space="preserve">Fall 2012 – Spring </w:t>
+      </w:r>
+      <w:r>
+        <w:rPr>
+          <w:rFonts w:ascii="Times New Roman" w:hAnsi="Times New Roman" w:cs="Times New Roman"/>
+          <w:sz w:val="24"/>
+          <w:szCs w:val="24"/>
+        </w:rPr>
+        <w:t>2016</w:t>
+      </w:r>
+    </w:p>
+    <w:p>
+      <w:pPr>
+        <w:spacing w:line="240" w:lineRule="auto"/>
+        <w:rPr>
+          <w:rFonts w:ascii="Times New Roman" w:hAnsi="Times New Roman" w:cs="Times New Roman"/>
+          <w:sz w:val="24"/>
+          <w:szCs w:val="24"/>
+        </w:rPr>
+      </w:pPr>
+      <w:r>
+        <w:rPr>
+          <w:rFonts w:ascii="Times New Roman" w:hAnsi="Times New Roman" w:cs="Times New Roman"/>
+          <w:sz w:val="24"/>
+          <w:szCs w:val="24"/>
+        </w:rPr>
+        <w:t>College of Information and Computer Science, University of Massachusetts Amherst</w:t>
+      </w:r>
+    </w:p>
+    <w:p>
+      <w:pPr>
+        <w:spacing w:line="240" w:lineRule="auto"/>
+        <w:rPr>
+          <w:rFonts w:ascii="Times New Roman" w:hAnsi="Times New Roman" w:cs="Times New Roman"/>
+          <w:sz w:val="24"/>
+          <w:szCs w:val="24"/>
+        </w:rPr>
+      </w:pPr>
+      <w:r>
+        <w:rPr>
+          <w:rFonts w:ascii="Times New Roman" w:hAnsi="Times New Roman" w:cs="Times New Roman"/>
+          <w:i/>
+          <w:sz w:val="24"/>
+          <w:szCs w:val="24"/>
+        </w:rPr>
+        <w:t>Honors Thesis:</w:t>
+      </w:r>
+      <w:r>
+        <w:rPr>
+          <w:rFonts w:ascii="Times New Roman" w:hAnsi="Times New Roman" w:cs="Times New Roman"/>
+          <w:sz w:val="24"/>
+          <w:szCs w:val="24"/>
+        </w:rPr>
+        <w:t xml:space="preserve"> </w:t>
+      </w:r>
+      <w:hyperlink r:id="rId6" w:history="1">
+        <w:r>
+          <w:rPr>
+            <w:rStyle w:val="Hyperlink"/>
+            <w:rFonts w:ascii="Times New Roman" w:hAnsi="Times New Roman" w:cs="Times New Roman"/>
+            <w:color w:val="9437FF"/>
+            <w:sz w:val="24"/>
+            <w:szCs w:val="24"/>
+          </w:rPr>
+          <w:t>Automatically Generating Narrative Documentation for Medical Procedures</w:t>
+        </w:r>
+      </w:hyperlink>
+    </w:p>
+    <w:p>
+      <w:pPr>
+        <w:spacing w:line="240" w:lineRule="auto"/>
+        <w:rPr>
+          <w:rFonts w:ascii="Times New Roman" w:hAnsi="Times New Roman" w:cs="Times New Roman"/>
+          <w:sz w:val="24"/>
+          <w:szCs w:val="24"/>
+        </w:rPr>
+      </w:pPr>
+      <w:r>
+        <w:rPr>
+          <w:rFonts w:ascii="Times New Roman" w:hAnsi="Times New Roman" w:cs="Times New Roman"/>
+          <w:sz w:val="24"/>
+          <w:szCs w:val="24"/>
+        </w:rPr>
+        <w:t>Advisor: Dr. Lori A. Clarke</w:t>
+      </w:r>
     </w:p>
     <w:p>
       <w:pPr>
@@ -375,122 +433,16 @@
           <w:szCs w:val="28"/>
         </w:rPr>
       </w:pPr>
-      <w:r>
+    </w:p>
+    <w:p>
+      <w:pPr>
+        <w:spacing w:line="240" w:lineRule="auto"/>
         <w:rPr>
           <w:rFonts w:ascii="Courier New" w:hAnsi="Courier New" w:cs="Courier New"/>
           <w:sz w:val="28"/>
           <w:szCs w:val="28"/>
         </w:rPr>
-        <w:t>EDUCATION</w:t>
-      </w:r>
-    </w:p>
-    <w:p>
-      <w:pPr>
-        <w:spacing w:line="240" w:lineRule="auto"/>
-        <w:rPr>
-          <w:sz w:val="24"/>
-          <w:szCs w:val="24"/>
-        </w:rPr>
-      </w:pPr>
-    </w:p>
-    <w:p>
-      <w:pPr>
-        <w:spacing w:line="240" w:lineRule="auto"/>
-        <w:rPr>
-          <w:rFonts w:ascii="Times New Roman" w:hAnsi="Times New Roman" w:cs="Times New Roman"/>
-          <w:sz w:val="24"/>
-          <w:szCs w:val="24"/>
-        </w:rPr>
-      </w:pPr>
-      <w:r>
-        <w:rPr>
-          <w:rFonts w:ascii="Times New Roman" w:hAnsi="Times New Roman" w:cs="Times New Roman"/>
-          <w:b/>
-          <w:sz w:val="24"/>
-          <w:szCs w:val="24"/>
-        </w:rPr>
-        <w:t>Bachelor of Science in Computer Science</w:t>
-      </w:r>
-      <w:r>
-        <w:rPr>
-          <w:rFonts w:ascii="Times New Roman" w:hAnsi="Times New Roman" w:cs="Times New Roman"/>
-          <w:sz w:val="24"/>
-          <w:szCs w:val="24"/>
-        </w:rPr>
-        <w:t>, Cum Laude, 2016</w:t>
-      </w:r>
-    </w:p>
-    <w:p>
-      <w:pPr>
-        <w:spacing w:line="240" w:lineRule="auto"/>
-        <w:rPr>
-          <w:rFonts w:ascii="Times New Roman" w:hAnsi="Times New Roman" w:cs="Times New Roman"/>
-          <w:sz w:val="24"/>
-          <w:szCs w:val="24"/>
-        </w:rPr>
-      </w:pPr>
-      <w:r>
-        <w:rPr>
-          <w:rFonts w:ascii="Times New Roman" w:hAnsi="Times New Roman" w:cs="Times New Roman"/>
-          <w:sz w:val="24"/>
-          <w:szCs w:val="24"/>
-        </w:rPr>
-        <w:t>College of Information and Computer Science, University of Massachusetts Amherst</w:t>
-      </w:r>
-    </w:p>
-    <w:p>
-      <w:pPr>
-        <w:spacing w:line="240" w:lineRule="auto"/>
-        <w:rPr>
-          <w:sz w:val="24"/>
-          <w:szCs w:val="24"/>
-        </w:rPr>
-      </w:pPr>
-      <w:r>
-        <w:rPr>
-          <w:rFonts w:ascii="Times New Roman" w:hAnsi="Times New Roman" w:cs="Times New Roman"/>
-          <w:i/>
-          <w:sz w:val="24"/>
-          <w:szCs w:val="24"/>
-        </w:rPr>
-        <w:t>Honors Thesis:</w:t>
-      </w:r>
-      <w:r>
-        <w:rPr>
-          <w:rFonts w:ascii="Times New Roman" w:hAnsi="Times New Roman" w:cs="Times New Roman"/>
-          <w:sz w:val="24"/>
-          <w:szCs w:val="24"/>
-        </w:rPr>
-        <w:t xml:space="preserve"> </w:t>
-      </w:r>
-      <w:r>
-        <w:rPr>
-          <w:rFonts w:ascii="Times New Roman" w:hAnsi="Times New Roman" w:cs="Times New Roman"/>
-          <w:sz w:val="24"/>
-          <w:szCs w:val="24"/>
-        </w:rPr>
-        <w:t>Automatically Generating Narrative Documentation for Medical Procedures</w:t>
-      </w:r>
-    </w:p>
-    <w:p>
-      <w:pPr>
-        <w:spacing w:line="240" w:lineRule="auto"/>
-        <w:rPr>
-          <w:sz w:val="24"/>
-          <w:szCs w:val="24"/>
-        </w:rPr>
-      </w:pPr>
-    </w:p>
-    <w:p>
-      <w:pPr>
-        <w:spacing w:line="240" w:lineRule="auto"/>
-        <w:rPr>
-          <w:sz w:val="24"/>
-          <w:szCs w:val="24"/>
-        </w:rPr>
-      </w:pPr>
-      <w:bookmarkStart w:id="0" w:name="_GoBack"/>
-      <w:bookmarkEnd w:id="0"/>
+      </w:pPr>
     </w:p>
     <w:p>
       <w:pPr>
@@ -507,6 +459,287 @@
           <w:sz w:val="28"/>
           <w:szCs w:val="28"/>
         </w:rPr>
+        <w:t>RESEARCH EXPERIENCE</w:t>
+      </w:r>
+    </w:p>
+    <w:p>
+      <w:pPr>
+        <w:spacing w:line="240" w:lineRule="auto"/>
+        <w:rPr>
+          <w:rFonts w:ascii="Times New Roman" w:hAnsi="Times New Roman" w:cs="Times New Roman"/>
+          <w:sz w:val="24"/>
+          <w:szCs w:val="24"/>
+        </w:rPr>
+      </w:pPr>
+    </w:p>
+    <w:p>
+      <w:pPr>
+        <w:spacing w:line="240" w:lineRule="auto"/>
+        <w:rPr>
+          <w:rFonts w:ascii="Times New Roman" w:hAnsi="Times New Roman" w:cs="Times New Roman"/>
+          <w:sz w:val="24"/>
+          <w:szCs w:val="24"/>
+        </w:rPr>
+      </w:pPr>
+      <w:r>
+        <w:rPr>
+          <w:rFonts w:ascii="Times New Roman" w:hAnsi="Times New Roman" w:cs="Times New Roman"/>
+          <w:sz w:val="24"/>
+          <w:szCs w:val="24"/>
+        </w:rPr>
+        <w:t>Research Assistant</w:t>
+      </w:r>
+      <w:r>
+        <w:rPr>
+          <w:rFonts w:ascii="Times New Roman" w:hAnsi="Times New Roman" w:cs="Times New Roman"/>
+          <w:sz w:val="24"/>
+          <w:szCs w:val="24"/>
+        </w:rPr>
+        <w:t xml:space="preserve">, </w:t>
+      </w:r>
+      <w:r>
+        <w:rPr>
+          <w:rFonts w:ascii="Times New Roman" w:hAnsi="Times New Roman" w:cs="Times New Roman"/>
+          <w:sz w:val="24"/>
+          <w:szCs w:val="24"/>
+        </w:rPr>
+        <w:t>Fall 2016 – Present</w:t>
+      </w:r>
+    </w:p>
+    <w:p>
+      <w:pPr>
+        <w:spacing w:line="240" w:lineRule="auto"/>
+        <w:rPr>
+          <w:rFonts w:ascii="Times New Roman" w:hAnsi="Times New Roman" w:cs="Times New Roman"/>
+          <w:sz w:val="24"/>
+          <w:szCs w:val="24"/>
+        </w:rPr>
+      </w:pPr>
+      <w:r>
+        <w:rPr>
+          <w:rFonts w:ascii="Times New Roman" w:hAnsi="Times New Roman" w:cs="Times New Roman"/>
+          <w:b/>
+          <w:sz w:val="24"/>
+          <w:szCs w:val="24"/>
+        </w:rPr>
+        <w:t>Department of Human-Centered Design and Engineering</w:t>
+      </w:r>
+      <w:r>
+        <w:rPr>
+          <w:rFonts w:ascii="Times New Roman" w:hAnsi="Times New Roman" w:cs="Times New Roman"/>
+          <w:sz w:val="24"/>
+          <w:szCs w:val="24"/>
+        </w:rPr>
+        <w:t>, University of Washington</w:t>
+      </w:r>
+    </w:p>
+    <w:p>
+      <w:pPr>
+        <w:spacing w:line="240" w:lineRule="auto"/>
+        <w:rPr>
+          <w:rFonts w:ascii="Times New Roman" w:hAnsi="Times New Roman" w:cs="Times New Roman"/>
+          <w:sz w:val="24"/>
+          <w:szCs w:val="24"/>
+        </w:rPr>
+      </w:pPr>
+    </w:p>
+    <w:p>
+      <w:pPr>
+        <w:spacing w:line="240" w:lineRule="auto"/>
+        <w:rPr>
+          <w:rFonts w:ascii="Times New Roman" w:hAnsi="Times New Roman" w:cs="Times New Roman"/>
+          <w:sz w:val="24"/>
+          <w:szCs w:val="24"/>
+        </w:rPr>
+      </w:pPr>
+      <w:r>
+        <w:rPr>
+          <w:rFonts w:ascii="Times New Roman" w:hAnsi="Times New Roman" w:cs="Times New Roman"/>
+          <w:sz w:val="24"/>
+          <w:szCs w:val="24"/>
+        </w:rPr>
+        <w:t>Undergraduate Researcher</w:t>
+      </w:r>
+      <w:r>
+        <w:rPr>
+          <w:rFonts w:ascii="Times New Roman" w:hAnsi="Times New Roman" w:cs="Times New Roman"/>
+          <w:sz w:val="24"/>
+          <w:szCs w:val="24"/>
+        </w:rPr>
+        <w:t>, Spring 2015 – Summer 2016</w:t>
+      </w:r>
+    </w:p>
+    <w:p>
+      <w:pPr>
+        <w:spacing w:line="240" w:lineRule="auto"/>
+        <w:rPr>
+          <w:rFonts w:ascii="Times New Roman" w:hAnsi="Times New Roman" w:cs="Times New Roman"/>
+          <w:b/>
+          <w:sz w:val="24"/>
+          <w:szCs w:val="24"/>
+        </w:rPr>
+      </w:pPr>
+      <w:r>
+        <w:rPr>
+          <w:rFonts w:ascii="Times New Roman" w:hAnsi="Times New Roman" w:cs="Times New Roman"/>
+          <w:b/>
+          <w:sz w:val="24"/>
+          <w:szCs w:val="24"/>
+        </w:rPr>
+        <w:t>Laboratory for Advanced Software Engineering Research</w:t>
+      </w:r>
+    </w:p>
+    <w:p>
+      <w:pPr>
+        <w:spacing w:line="240" w:lineRule="auto"/>
+        <w:rPr>
+          <w:rFonts w:ascii="Times New Roman" w:hAnsi="Times New Roman" w:cs="Times New Roman"/>
+          <w:sz w:val="24"/>
+          <w:szCs w:val="24"/>
+        </w:rPr>
+      </w:pPr>
+      <w:r>
+        <w:rPr>
+          <w:rFonts w:ascii="Times New Roman" w:hAnsi="Times New Roman" w:cs="Times New Roman"/>
+          <w:sz w:val="24"/>
+          <w:szCs w:val="24"/>
+        </w:rPr>
+        <w:t>College of Information and Computer Science, University of Massachusetts Amherst</w:t>
+      </w:r>
+    </w:p>
+    <w:p>
+      <w:pPr>
+        <w:spacing w:line="240" w:lineRule="auto"/>
+        <w:rPr>
+          <w:rFonts w:ascii="Times New Roman" w:hAnsi="Times New Roman" w:cs="Times New Roman"/>
+          <w:sz w:val="24"/>
+          <w:szCs w:val="24"/>
+        </w:rPr>
+      </w:pPr>
+    </w:p>
+    <w:p>
+      <w:pPr>
+        <w:spacing w:line="240" w:lineRule="auto"/>
+        <w:rPr>
+          <w:rFonts w:ascii="Times New Roman" w:hAnsi="Times New Roman" w:cs="Times New Roman"/>
+          <w:sz w:val="24"/>
+          <w:szCs w:val="24"/>
+        </w:rPr>
+      </w:pPr>
+      <w:r>
+        <w:rPr>
+          <w:rFonts w:ascii="Times New Roman" w:hAnsi="Times New Roman" w:cs="Times New Roman"/>
+          <w:sz w:val="24"/>
+          <w:szCs w:val="24"/>
+        </w:rPr>
+        <w:t>REU</w:t>
+      </w:r>
+      <w:r>
+        <w:rPr>
+          <w:rFonts w:ascii="Times New Roman" w:hAnsi="Times New Roman" w:cs="Times New Roman"/>
+          <w:sz w:val="24"/>
+          <w:szCs w:val="24"/>
+        </w:rPr>
+        <w:t xml:space="preserve"> Student</w:t>
+      </w:r>
+      <w:r>
+        <w:rPr>
+          <w:rFonts w:ascii="Times New Roman" w:hAnsi="Times New Roman" w:cs="Times New Roman"/>
+          <w:sz w:val="24"/>
+          <w:szCs w:val="24"/>
+        </w:rPr>
+        <w:t>, Summer 2015</w:t>
+      </w:r>
+    </w:p>
+    <w:p>
+      <w:pPr>
+        <w:spacing w:line="240" w:lineRule="auto"/>
+        <w:rPr>
+          <w:rFonts w:ascii="Times New Roman" w:hAnsi="Times New Roman" w:cs="Times New Roman"/>
+          <w:b/>
+          <w:sz w:val="24"/>
+          <w:szCs w:val="24"/>
+        </w:rPr>
+      </w:pPr>
+      <w:r>
+        <w:rPr>
+          <w:rFonts w:ascii="Times New Roman" w:hAnsi="Times New Roman" w:cs="Times New Roman"/>
+          <w:b/>
+          <w:sz w:val="24"/>
+          <w:szCs w:val="24"/>
+        </w:rPr>
+        <w:t>Laboratory for Advanced Software Engineering Research</w:t>
+      </w:r>
+    </w:p>
+    <w:p>
+      <w:pPr>
+        <w:spacing w:line="240" w:lineRule="auto"/>
+        <w:rPr>
+          <w:rFonts w:ascii="Times New Roman" w:hAnsi="Times New Roman" w:cs="Times New Roman"/>
+          <w:sz w:val="24"/>
+          <w:szCs w:val="24"/>
+        </w:rPr>
+      </w:pPr>
+      <w:r>
+        <w:rPr>
+          <w:rFonts w:ascii="Times New Roman" w:hAnsi="Times New Roman" w:cs="Times New Roman"/>
+          <w:sz w:val="24"/>
+          <w:szCs w:val="24"/>
+        </w:rPr>
+        <w:t>College of Information and Computer Science, University of Massachusetts Amherst</w:t>
+      </w:r>
+    </w:p>
+    <w:p>
+      <w:pPr>
+        <w:spacing w:line="240" w:lineRule="auto"/>
+        <w:rPr>
+          <w:rFonts w:ascii="Times New Roman" w:hAnsi="Times New Roman" w:cs="Times New Roman"/>
+          <w:sz w:val="24"/>
+          <w:szCs w:val="24"/>
+        </w:rPr>
+      </w:pPr>
+      <w:r>
+        <w:rPr>
+          <w:rFonts w:ascii="Times New Roman" w:hAnsi="Times New Roman" w:cs="Times New Roman"/>
+          <w:sz w:val="24"/>
+          <w:szCs w:val="24"/>
+        </w:rPr>
+        <w:t>Faculty Advisor: Dr. Lori A. Clarke</w:t>
+      </w:r>
+    </w:p>
+    <w:p>
+      <w:pPr>
+        <w:spacing w:line="240" w:lineRule="auto"/>
+        <w:rPr>
+          <w:sz w:val="24"/>
+          <w:szCs w:val="24"/>
+        </w:rPr>
+      </w:pPr>
+    </w:p>
+    <w:p>
+      <w:pPr>
+        <w:spacing w:line="240" w:lineRule="auto"/>
+        <w:rPr>
+          <w:sz w:val="24"/>
+          <w:szCs w:val="24"/>
+        </w:rPr>
+      </w:pPr>
+    </w:p>
+    <w:p>
+      <w:pPr>
+        <w:spacing w:line="240" w:lineRule="auto"/>
+        <w:rPr>
+          <w:rFonts w:ascii="Courier New" w:hAnsi="Courier New" w:cs="Courier New"/>
+          <w:sz w:val="28"/>
+          <w:szCs w:val="28"/>
+        </w:rPr>
+      </w:pPr>
+      <w:r>
+        <w:rPr>
+          <w:rFonts w:ascii="Courier New" w:hAnsi="Courier New" w:cs="Courier New"/>
+          <w:sz w:val="28"/>
+          <w:szCs w:val="28"/>
+        </w:rPr>
         <w:t>CONFERENCE PAPERS</w:t>
       </w:r>
     </w:p>
@@ -529,49 +762,32 @@
           <w:szCs w:val="24"/>
         </w:rPr>
       </w:pPr>
-      <w:r>
-        <w:rPr>
-          <w:rFonts w:ascii="Times New Roman" w:hAnsi="Times New Roman" w:cs="Times New Roman"/>
-          <w:sz w:val="24"/>
-          <w:szCs w:val="24"/>
-        </w:rPr>
-        <w:t xml:space="preserve">[1] H. </w:t>
-      </w:r>
-      <w:proofErr w:type="spellStart"/>
-      <w:r>
-        <w:rPr>
-          <w:rFonts w:ascii="Times New Roman" w:hAnsi="Times New Roman" w:cs="Times New Roman"/>
-          <w:sz w:val="24"/>
-          <w:szCs w:val="24"/>
-        </w:rPr>
-        <w:t>Blau</w:t>
-      </w:r>
-      <w:proofErr w:type="spellEnd"/>
-      <w:r>
-        <w:rPr>
-          <w:rFonts w:ascii="Times New Roman" w:hAnsi="Times New Roman" w:cs="Times New Roman"/>
-          <w:sz w:val="24"/>
-          <w:szCs w:val="24"/>
-        </w:rPr>
-        <w:t xml:space="preserve">, S. Kolovson, W.R. </w:t>
-      </w:r>
-      <w:proofErr w:type="spellStart"/>
-      <w:r>
-        <w:rPr>
-          <w:rFonts w:ascii="Times New Roman" w:hAnsi="Times New Roman" w:cs="Times New Roman"/>
-          <w:sz w:val="24"/>
-          <w:szCs w:val="24"/>
-        </w:rPr>
-        <w:t>Adrion</w:t>
-      </w:r>
-      <w:proofErr w:type="spellEnd"/>
-      <w:r>
-        <w:rPr>
-          <w:rFonts w:ascii="Times New Roman" w:hAnsi="Times New Roman" w:cs="Times New Roman"/>
-          <w:sz w:val="24"/>
-          <w:szCs w:val="24"/>
-        </w:rPr>
-        <w:t xml:space="preserve">, R. Moll, </w:t>
+      <w:bookmarkStart w:id="0" w:name="_GoBack"/>
+      <w:bookmarkEnd w:id="0"/>
+      <w:r>
+        <w:rPr>
+          <w:rFonts w:ascii="Times New Roman" w:hAnsi="Times New Roman" w:cs="Times New Roman"/>
+          <w:sz w:val="24"/>
+          <w:szCs w:val="24"/>
+        </w:rPr>
+        <w:t xml:space="preserve">H. Blau, </w:t>
+      </w:r>
+      <w:r>
+        <w:rPr>
+          <w:rFonts w:ascii="Times New Roman" w:hAnsi="Times New Roman" w:cs="Times New Roman"/>
+          <w:sz w:val="24"/>
+          <w:szCs w:val="24"/>
+          <w:u w:val="single"/>
+        </w:rPr>
+        <w:t>S. Kolovson</w:t>
+      </w:r>
+      <w:r>
+        <w:rPr>
+          <w:rFonts w:ascii="Times New Roman" w:hAnsi="Times New Roman" w:cs="Times New Roman"/>
+          <w:sz w:val="24"/>
+          <w:szCs w:val="24"/>
+        </w:rPr>
+        <w:t xml:space="preserve">, W.R. Adrion, R. Moll, </w:t>
       </w:r>
       <w:r>
         <w:rPr>
@@ -580,34 +796,7 @@
           <w:sz w:val="24"/>
           <w:szCs w:val="24"/>
         </w:rPr>
-        <w:t>"Automated Style Feedback for Advanced Beginner Java Programmers</w:t>
-      </w:r>
-      <w:r>
-        <w:rPr>
-          <w:rFonts w:ascii="Times New Roman" w:eastAsiaTheme="minorHAnsi" w:hAnsi="Times New Roman" w:cs="Times New Roman"/>
-          <w:color w:val="auto"/>
-          <w:sz w:val="24"/>
-          <w:szCs w:val="24"/>
-        </w:rPr>
-        <w:t>,</w:t>
-      </w:r>
-      <w:r>
-        <w:rPr>
-          <w:rFonts w:ascii="Times New Roman" w:eastAsiaTheme="minorHAnsi" w:hAnsi="Times New Roman" w:cs="Times New Roman"/>
-          <w:color w:val="auto"/>
-          <w:sz w:val="24"/>
-          <w:szCs w:val="24"/>
-        </w:rPr>
-        <w:t>"</w:t>
-      </w:r>
-      <w:r>
-        <w:rPr>
-          <w:rFonts w:ascii="Times New Roman" w:eastAsiaTheme="minorHAnsi" w:hAnsi="Times New Roman" w:cs="Times New Roman"/>
-          <w:color w:val="auto"/>
-          <w:sz w:val="24"/>
-          <w:szCs w:val="24"/>
-        </w:rPr>
-        <w:t xml:space="preserve"> </w:t>
+        <w:t xml:space="preserve">"Automated Style Feedback for Advanced Beginner Java Programmers," </w:t>
       </w:r>
       <w:r>
         <w:rPr>
@@ -617,7 +806,37 @@
           <w:sz w:val="24"/>
           <w:szCs w:val="24"/>
         </w:rPr>
-        <w:t>2016 IEEE Frontier in Education (FIE) Conference</w:t>
+        <w:t>Frontier</w:t>
+      </w:r>
+      <w:r>
+        <w:rPr>
+          <w:rFonts w:ascii="Times New Roman" w:eastAsiaTheme="minorHAnsi" w:hAnsi="Times New Roman" w:cs="Times New Roman"/>
+          <w:i/>
+          <w:color w:val="auto"/>
+          <w:sz w:val="24"/>
+          <w:szCs w:val="24"/>
+        </w:rPr>
+        <w:t>s</w:t>
+      </w:r>
+      <w:r>
+        <w:rPr>
+          <w:rFonts w:ascii="Times New Roman" w:eastAsiaTheme="minorHAnsi" w:hAnsi="Times New Roman" w:cs="Times New Roman"/>
+          <w:i/>
+          <w:color w:val="auto"/>
+          <w:sz w:val="24"/>
+          <w:szCs w:val="24"/>
+        </w:rPr>
+        <w:t xml:space="preserve"> in Education (FIE) </w:t>
+      </w:r>
+      <w:r>
+        <w:rPr>
+          <w:rFonts w:ascii="Times New Roman" w:eastAsiaTheme="minorHAnsi" w:hAnsi="Times New Roman" w:cs="Times New Roman"/>
+          <w:i/>
+          <w:color w:val="auto"/>
+          <w:sz w:val="24"/>
+          <w:szCs w:val="24"/>
+        </w:rPr>
+        <w:t>2016</w:t>
       </w:r>
       <w:r>
         <w:rPr>
@@ -626,7 +845,7 @@
           <w:sz w:val="24"/>
           <w:szCs w:val="24"/>
         </w:rPr>
-        <w:t>.</w:t>
+        <w:t>, October 12-15, 2016, Erie, PA, USA.</w:t>
       </w:r>
     </w:p>
     <w:p>
@@ -649,6 +868,131 @@
           <w:szCs w:val="24"/>
         </w:rPr>
       </w:pPr>
+    </w:p>
+    <w:p>
+      <w:pPr>
+        <w:spacing w:line="240" w:lineRule="auto"/>
+        <w:rPr>
+          <w:rFonts w:ascii="Courier New" w:hAnsi="Courier New" w:cs="Courier New"/>
+          <w:sz w:val="28"/>
+          <w:szCs w:val="28"/>
+        </w:rPr>
+      </w:pPr>
+      <w:r>
+        <w:rPr>
+          <w:rFonts w:ascii="Courier New" w:hAnsi="Courier New" w:cs="Courier New"/>
+          <w:sz w:val="28"/>
+          <w:szCs w:val="28"/>
+        </w:rPr>
+        <w:t xml:space="preserve">HONORS &amp; </w:t>
+      </w:r>
+      <w:r>
+        <w:rPr>
+          <w:rFonts w:ascii="Courier New" w:hAnsi="Courier New" w:cs="Courier New"/>
+          <w:sz w:val="28"/>
+          <w:szCs w:val="28"/>
+        </w:rPr>
+        <w:t>AWARDS</w:t>
+      </w:r>
+    </w:p>
+    <w:p>
+      <w:pPr>
+        <w:spacing w:line="240" w:lineRule="auto"/>
+        <w:rPr>
+          <w:rFonts w:ascii="Times New Roman" w:hAnsi="Times New Roman" w:cs="Times New Roman"/>
+          <w:sz w:val="24"/>
+          <w:szCs w:val="24"/>
+        </w:rPr>
+      </w:pPr>
+    </w:p>
+    <w:p>
+      <w:pPr>
+        <w:spacing w:line="240" w:lineRule="auto"/>
+        <w:rPr>
+          <w:rFonts w:ascii="Times New Roman" w:hAnsi="Times New Roman" w:cs="Times New Roman"/>
+          <w:sz w:val="24"/>
+          <w:szCs w:val="24"/>
+        </w:rPr>
+      </w:pPr>
+      <w:r>
+        <w:rPr>
+          <w:rFonts w:ascii="Times New Roman" w:hAnsi="Times New Roman" w:cs="Times New Roman"/>
+          <w:sz w:val="24"/>
+          <w:szCs w:val="24"/>
+        </w:rPr>
+        <w:t>Outstanding Achievement Award in Computer Science 2016</w:t>
+      </w:r>
+    </w:p>
+    <w:p>
+      <w:pPr>
+        <w:spacing w:after="120" w:line="240" w:lineRule="auto"/>
+        <w:rPr>
+          <w:rFonts w:ascii="Times New Roman" w:hAnsi="Times New Roman" w:cs="Times New Roman"/>
+          <w:sz w:val="24"/>
+          <w:szCs w:val="24"/>
+        </w:rPr>
+      </w:pPr>
+      <w:r>
+        <w:rPr>
+          <w:rFonts w:ascii="Times New Roman" w:hAnsi="Times New Roman" w:cs="Times New Roman"/>
+          <w:sz w:val="24"/>
+          <w:szCs w:val="24"/>
+        </w:rPr>
+        <w:t>College of Information and Computer Science, University of Massachuse</w:t>
+      </w:r>
+      <w:r>
+        <w:rPr>
+          <w:rFonts w:ascii="Times New Roman" w:hAnsi="Times New Roman" w:cs="Times New Roman"/>
+          <w:sz w:val="24"/>
+          <w:szCs w:val="24"/>
+        </w:rPr>
+        <w:t>tts</w:t>
+      </w:r>
+      <w:r>
+        <w:rPr>
+          <w:rFonts w:ascii="Times New Roman" w:hAnsi="Times New Roman" w:cs="Times New Roman"/>
+          <w:sz w:val="24"/>
+          <w:szCs w:val="24"/>
+        </w:rPr>
+        <w:t xml:space="preserve"> Amherst</w:t>
+      </w:r>
+    </w:p>
+    <w:p>
+      <w:pPr>
+        <w:spacing w:after="120" w:line="240" w:lineRule="auto"/>
+        <w:rPr>
+          <w:rFonts w:ascii="Times New Roman" w:hAnsi="Times New Roman" w:cs="Times New Roman"/>
+          <w:sz w:val="24"/>
+          <w:szCs w:val="24"/>
+        </w:rPr>
+      </w:pPr>
+      <w:r>
+        <w:rPr>
+          <w:rFonts w:ascii="Times New Roman" w:hAnsi="Times New Roman" w:cs="Times New Roman"/>
+          <w:sz w:val="24"/>
+          <w:szCs w:val="24"/>
+        </w:rPr>
+        <w:t>Spring Scholar Athlete Award 2016</w:t>
+      </w:r>
+    </w:p>
+    <w:p>
+      <w:pPr>
+        <w:spacing w:line="240" w:lineRule="auto"/>
+        <w:rPr>
+          <w:rFonts w:ascii="Times New Roman" w:hAnsi="Times New Roman" w:cs="Times New Roman"/>
+          <w:sz w:val="24"/>
+          <w:szCs w:val="24"/>
+        </w:rPr>
+      </w:pPr>
+      <w:r>
+        <w:rPr>
+          <w:rFonts w:ascii="Times New Roman" w:hAnsi="Times New Roman" w:cs="Times New Roman"/>
+          <w:sz w:val="24"/>
+          <w:szCs w:val="24"/>
+        </w:rPr>
+        <w:lastRenderedPageBreak/>
+        <w:t>Collegiate Rowing Coaches Association Scholar Athlete Award 2016</w:t>
+      </w:r>
     </w:p>
     <w:sectPr>
       <w:pgSz w:w="12240" w:h="15840"/>
@@ -1057,7 +1401,7 @@
   </w:latentStyles>
   <w:style w:type="paragraph" w:default="1" w:styleId="Normal">
     <w:name w:val="Normal"/>
-    <w:rsid w:val="00586030"/>
+    <w:rsid w:val="006C0AF5"/>
     <w:pPr>
       <w:spacing w:line="276" w:lineRule="auto"/>
     </w:pPr>

</xml_diff>

<commit_message>
Update CV to include SV.
</commit_message>
<xml_diff>
--- a/docs/cv.docx
+++ b/docs/cv.docx
@@ -208,8 +208,7 @@
       </w:pPr>
       <w:r>
         <w:rPr>
-          <w:rFonts w:ascii="Times New Roman" w:hAnsi="Times New Roman" w:cs="Times New Roman"/>
-          <w:b/>
+          <w:rStyle w:val="Heading2Char"/>
           <w:sz w:val="24"/>
           <w:szCs w:val="24"/>
         </w:rPr>
@@ -221,7 +220,25 @@
           <w:sz w:val="24"/>
           <w:szCs w:val="24"/>
         </w:rPr>
-        <w:t xml:space="preserve">, Fall 2016 – </w:t>
+        <w:t xml:space="preserve">, </w:t>
+      </w:r>
+      <w:proofErr w:type="gramStart"/>
+      <w:r>
+        <w:rPr>
+          <w:rFonts w:ascii="Times New Roman" w:hAnsi="Times New Roman" w:cs="Times New Roman"/>
+          <w:sz w:val="24"/>
+          <w:szCs w:val="24"/>
+        </w:rPr>
+        <w:t>Fall</w:t>
+      </w:r>
+      <w:proofErr w:type="gramEnd"/>
+      <w:r>
+        <w:rPr>
+          <w:rFonts w:ascii="Times New Roman" w:hAnsi="Times New Roman" w:cs="Times New Roman"/>
+          <w:sz w:val="24"/>
+          <w:szCs w:val="24"/>
+        </w:rPr>
+        <w:t xml:space="preserve"> 2016 – </w:t>
       </w:r>
       <w:r>
         <w:rPr>
@@ -337,8 +354,7 @@
       </w:pPr>
       <w:r>
         <w:rPr>
-          <w:rFonts w:ascii="Times New Roman" w:hAnsi="Times New Roman" w:cs="Times New Roman"/>
-          <w:b/>
+          <w:rStyle w:val="Heading2Char"/>
           <w:sz w:val="24"/>
           <w:szCs w:val="24"/>
         </w:rPr>
@@ -453,119 +469,119 @@
           <w:szCs w:val="24"/>
         </w:rPr>
       </w:pPr>
-    </w:p>
-    <w:p>
-      <w:pPr>
-        <w:pStyle w:val="Heading1"/>
-      </w:pPr>
-      <w:r>
-        <w:t>RESEARCH EXPERIENCE</w:t>
-      </w:r>
-    </w:p>
-    <w:p>
-      <w:pPr>
-        <w:spacing w:line="240" w:lineRule="auto"/>
-        <w:rPr>
-          <w:rFonts w:ascii="Times New Roman" w:hAnsi="Times New Roman" w:cs="Times New Roman"/>
-          <w:sz w:val="24"/>
-          <w:szCs w:val="24"/>
-        </w:rPr>
-      </w:pPr>
-      <w:r>
-        <w:rPr>
-          <w:rFonts w:ascii="Times New Roman" w:hAnsi="Times New Roman" w:cs="Times New Roman"/>
-          <w:b/>
-          <w:sz w:val="24"/>
-          <w:szCs w:val="24"/>
-        </w:rPr>
-        <w:t>Directed Research Group Leader</w:t>
-      </w:r>
-      <w:r>
-        <w:rPr>
-          <w:rFonts w:ascii="Times New Roman" w:hAnsi="Times New Roman" w:cs="Times New Roman"/>
-          <w:b/>
-          <w:sz w:val="24"/>
-          <w:szCs w:val="24"/>
-        </w:rPr>
-        <w:t>—Wearable Data in College Athletics</w:t>
-      </w:r>
-      <w:r>
-        <w:rPr>
-          <w:rFonts w:ascii="Times New Roman" w:hAnsi="Times New Roman" w:cs="Times New Roman"/>
-          <w:sz w:val="24"/>
-          <w:szCs w:val="24"/>
-        </w:rPr>
-        <w:t>, Fall 2017 – Present</w:t>
-      </w:r>
-    </w:p>
-    <w:p>
-      <w:pPr>
-        <w:spacing w:line="240" w:lineRule="auto"/>
-        <w:rPr>
-          <w:rFonts w:ascii="Times New Roman" w:hAnsi="Times New Roman" w:cs="Times New Roman"/>
-          <w:i/>
-          <w:sz w:val="24"/>
-          <w:szCs w:val="24"/>
-        </w:rPr>
-      </w:pPr>
-      <w:r>
-        <w:rPr>
-          <w:rFonts w:ascii="Times New Roman" w:hAnsi="Times New Roman" w:cs="Times New Roman"/>
-          <w:i/>
-          <w:sz w:val="24"/>
-          <w:szCs w:val="24"/>
-        </w:rPr>
-        <w:t>Department of Human-Centered Design and Engineering</w:t>
-      </w:r>
-      <w:r>
-        <w:rPr>
-          <w:rFonts w:ascii="Times New Roman" w:hAnsi="Times New Roman" w:cs="Times New Roman"/>
-          <w:i/>
-          <w:sz w:val="24"/>
-          <w:szCs w:val="24"/>
-        </w:rPr>
-        <w:t xml:space="preserve"> (HCDE)</w:t>
-      </w:r>
-      <w:r>
-        <w:rPr>
-          <w:rFonts w:ascii="Times New Roman" w:hAnsi="Times New Roman" w:cs="Times New Roman"/>
-          <w:i/>
-          <w:sz w:val="24"/>
-          <w:szCs w:val="24"/>
-        </w:rPr>
-        <w:t>, University of Washington</w:t>
-      </w:r>
-    </w:p>
-    <w:p>
-      <w:pPr>
-        <w:spacing w:line="240" w:lineRule="auto"/>
-        <w:rPr>
-          <w:rFonts w:ascii="Times New Roman" w:hAnsi="Times New Roman" w:cs="Times New Roman"/>
-          <w:sz w:val="24"/>
-          <w:szCs w:val="24"/>
-        </w:rPr>
-      </w:pPr>
-      <w:r>
-        <w:rPr>
-          <w:rFonts w:ascii="Times New Roman" w:hAnsi="Times New Roman" w:cs="Times New Roman"/>
-          <w:sz w:val="24"/>
-          <w:szCs w:val="24"/>
-        </w:rPr>
-        <w:t>Organize and lead a group of 5-10 students to conduct, transcribe, and analyze interviews about the perceptions and use of wearable technolog</w:t>
-      </w:r>
-      <w:r>
-        <w:rPr>
-          <w:rFonts w:ascii="Times New Roman" w:hAnsi="Times New Roman" w:cs="Times New Roman"/>
-          <w:sz w:val="24"/>
-          <w:szCs w:val="24"/>
-        </w:rPr>
-        <w:t>y and data in college athletics.</w:t>
-      </w:r>
       <w:bookmarkStart w:id="0" w:name="_GoBack"/>
       <w:bookmarkEnd w:id="0"/>
     </w:p>
     <w:p>
       <w:pPr>
+        <w:pStyle w:val="Heading1"/>
+      </w:pPr>
+      <w:r>
+        <w:t>RESEARCH EXPERIENCE</w:t>
+      </w:r>
+    </w:p>
+    <w:p>
+      <w:pPr>
+        <w:spacing w:line="240" w:lineRule="auto"/>
+        <w:rPr>
+          <w:rFonts w:ascii="Times New Roman" w:hAnsi="Times New Roman" w:cs="Times New Roman"/>
+          <w:sz w:val="24"/>
+          <w:szCs w:val="24"/>
+        </w:rPr>
+      </w:pPr>
+      <w:r>
+        <w:rPr>
+          <w:rFonts w:ascii="Times New Roman" w:hAnsi="Times New Roman" w:cs="Times New Roman"/>
+          <w:b/>
+          <w:sz w:val="24"/>
+          <w:szCs w:val="24"/>
+        </w:rPr>
+        <w:t>Directed Research Group Leader</w:t>
+      </w:r>
+      <w:r>
+        <w:rPr>
+          <w:rFonts w:ascii="Times New Roman" w:hAnsi="Times New Roman" w:cs="Times New Roman"/>
+          <w:b/>
+          <w:sz w:val="24"/>
+          <w:szCs w:val="24"/>
+        </w:rPr>
+        <w:t>—Wearable Data in College Athletics</w:t>
+      </w:r>
+      <w:r>
+        <w:rPr>
+          <w:rFonts w:ascii="Times New Roman" w:hAnsi="Times New Roman" w:cs="Times New Roman"/>
+          <w:sz w:val="24"/>
+          <w:szCs w:val="24"/>
+        </w:rPr>
+        <w:t>, Fall 2017 – Present</w:t>
+      </w:r>
+    </w:p>
+    <w:p>
+      <w:pPr>
+        <w:spacing w:line="240" w:lineRule="auto"/>
+        <w:rPr>
+          <w:rFonts w:ascii="Times New Roman" w:hAnsi="Times New Roman" w:cs="Times New Roman"/>
+          <w:i/>
+          <w:sz w:val="24"/>
+          <w:szCs w:val="24"/>
+        </w:rPr>
+      </w:pPr>
+      <w:r>
+        <w:rPr>
+          <w:rFonts w:ascii="Times New Roman" w:hAnsi="Times New Roman" w:cs="Times New Roman"/>
+          <w:i/>
+          <w:sz w:val="24"/>
+          <w:szCs w:val="24"/>
+        </w:rPr>
+        <w:t>Department of Human-Centered Design and Engineering</w:t>
+      </w:r>
+      <w:r>
+        <w:rPr>
+          <w:rFonts w:ascii="Times New Roman" w:hAnsi="Times New Roman" w:cs="Times New Roman"/>
+          <w:i/>
+          <w:sz w:val="24"/>
+          <w:szCs w:val="24"/>
+        </w:rPr>
+        <w:t xml:space="preserve"> (HCDE)</w:t>
+      </w:r>
+      <w:r>
+        <w:rPr>
+          <w:rFonts w:ascii="Times New Roman" w:hAnsi="Times New Roman" w:cs="Times New Roman"/>
+          <w:i/>
+          <w:sz w:val="24"/>
+          <w:szCs w:val="24"/>
+        </w:rPr>
+        <w:t>, University of Washington</w:t>
+      </w:r>
+    </w:p>
+    <w:p>
+      <w:pPr>
+        <w:spacing w:line="240" w:lineRule="auto"/>
+        <w:rPr>
+          <w:rFonts w:ascii="Times New Roman" w:hAnsi="Times New Roman" w:cs="Times New Roman"/>
+          <w:sz w:val="24"/>
+          <w:szCs w:val="24"/>
+        </w:rPr>
+      </w:pPr>
+      <w:r>
+        <w:rPr>
+          <w:rFonts w:ascii="Times New Roman" w:hAnsi="Times New Roman" w:cs="Times New Roman"/>
+          <w:sz w:val="24"/>
+          <w:szCs w:val="24"/>
+        </w:rPr>
+        <w:t>Organize and lead a group of 5-10 students to conduct, transcribe, and analyze interviews about the perceptions and use of wearable technolog</w:t>
+      </w:r>
+      <w:r>
+        <w:rPr>
+          <w:rFonts w:ascii="Times New Roman" w:hAnsi="Times New Roman" w:cs="Times New Roman"/>
+          <w:sz w:val="24"/>
+          <w:szCs w:val="24"/>
+        </w:rPr>
+        <w:t>y and data in college athletics.</w:t>
+      </w:r>
+    </w:p>
+    <w:p>
+      <w:pPr>
         <w:spacing w:line="240" w:lineRule="auto"/>
         <w:rPr>
           <w:rFonts w:ascii="Times New Roman" w:hAnsi="Times New Roman" w:cs="Times New Roman"/>
@@ -1178,19 +1194,9 @@
     </w:p>
     <w:p>
       <w:pPr>
-        <w:spacing w:before="120" w:after="120" w:line="240" w:lineRule="auto"/>
-        <w:rPr>
-          <w:rFonts w:ascii="Courier New" w:hAnsi="Courier New" w:cs="Courier New"/>
-          <w:sz w:val="28"/>
-          <w:szCs w:val="28"/>
-        </w:rPr>
-      </w:pPr>
-      <w:r>
-        <w:rPr>
-          <w:rFonts w:ascii="Courier New" w:hAnsi="Courier New" w:cs="Courier New"/>
-          <w:sz w:val="28"/>
-          <w:szCs w:val="28"/>
-        </w:rPr>
+        <w:pStyle w:val="Heading1"/>
+      </w:pPr>
+      <w:r>
         <w:t>PUBLICATIONS</w:t>
       </w:r>
     </w:p>
@@ -1212,18 +1218,19 @@
           <w:sz w:val="24"/>
           <w:szCs w:val="24"/>
         </w:rPr>
-        <w:t xml:space="preserve">[1] Arpita Bhattacharya, </w:t>
-      </w:r>
+        <w:t xml:space="preserve">[1] </w:t>
+      </w:r>
+      <w:proofErr w:type="spellStart"/>
       <w:r>
         <w:rPr>
           <w:rFonts w:ascii="Times New Roman" w:eastAsiaTheme="minorHAnsi" w:hAnsi="Times New Roman" w:cs="Times New Roman"/>
           <w:color w:val="auto"/>
           <w:sz w:val="24"/>
           <w:szCs w:val="24"/>
-          <w:u w:val="single"/>
-        </w:rPr>
-        <w:t>Samantha Kolovson</w:t>
-      </w:r>
+        </w:rPr>
+        <w:t>Arpita</w:t>
+      </w:r>
+      <w:proofErr w:type="spellEnd"/>
       <w:r>
         <w:rPr>
           <w:rFonts w:ascii="Times New Roman" w:eastAsiaTheme="minorHAnsi" w:hAnsi="Times New Roman" w:cs="Times New Roman"/>
@@ -1231,130 +1238,17 @@
           <w:sz w:val="24"/>
           <w:szCs w:val="24"/>
         </w:rPr>
-        <w:t xml:space="preserve">, Yi-Chen Sung, et al. 2018. Understanding Pivotal Experiences in Behavior Change for the Design of Technologies for Personal Wellbeing. </w:t>
-      </w:r>
-      <w:r>
-        <w:rPr>
-          <w:rFonts w:ascii="Times New Roman" w:eastAsiaTheme="minorHAnsi" w:hAnsi="Times New Roman" w:cs="Times New Roman"/>
-          <w:i/>
-          <w:color w:val="auto"/>
-          <w:sz w:val="24"/>
-          <w:szCs w:val="24"/>
-        </w:rPr>
-        <w:t>Journal of Biomedical Informatics.</w:t>
-      </w:r>
-    </w:p>
-    <w:p>
-      <w:pPr>
-        <w:spacing w:line="240" w:lineRule="auto"/>
-        <w:rPr>
-          <w:rFonts w:ascii="Times New Roman" w:eastAsiaTheme="minorHAnsi" w:hAnsi="Times New Roman" w:cs="Times New Roman"/>
-          <w:i/>
-          <w:color w:val="auto"/>
-          <w:sz w:val="24"/>
-          <w:szCs w:val="24"/>
-        </w:rPr>
-      </w:pPr>
-    </w:p>
-    <w:p>
-      <w:pPr>
-        <w:spacing w:line="240" w:lineRule="auto"/>
+        <w:t xml:space="preserve"> Bhattacharya, </w:t>
+      </w:r>
+      <w:r>
         <w:rPr>
           <w:rFonts w:ascii="Times New Roman" w:eastAsiaTheme="minorHAnsi" w:hAnsi="Times New Roman" w:cs="Times New Roman"/>
           <w:color w:val="auto"/>
           <w:sz w:val="24"/>
           <w:szCs w:val="24"/>
-        </w:rPr>
-      </w:pPr>
-      <w:r>
-        <w:rPr>
-          <w:rFonts w:ascii="Times New Roman" w:hAnsi="Times New Roman" w:cs="Times New Roman"/>
-          <w:sz w:val="24"/>
-          <w:szCs w:val="24"/>
-        </w:rPr>
-        <w:t xml:space="preserve">[2] </w:t>
-      </w:r>
-      <w:r>
-        <w:rPr>
-          <w:rFonts w:ascii="Times New Roman" w:hAnsi="Times New Roman" w:cs="Times New Roman"/>
-          <w:sz w:val="24"/>
-          <w:szCs w:val="24"/>
-        </w:rPr>
-        <w:t>H</w:t>
-      </w:r>
-      <w:r>
-        <w:rPr>
-          <w:rFonts w:ascii="Times New Roman" w:hAnsi="Times New Roman" w:cs="Times New Roman"/>
-          <w:sz w:val="24"/>
-          <w:szCs w:val="24"/>
-        </w:rPr>
-        <w:t>annah</w:t>
-      </w:r>
-      <w:r>
-        <w:rPr>
-          <w:rFonts w:ascii="Times New Roman" w:hAnsi="Times New Roman" w:cs="Times New Roman"/>
-          <w:sz w:val="24"/>
-          <w:szCs w:val="24"/>
-        </w:rPr>
-        <w:t xml:space="preserve"> Blau, </w:t>
-      </w:r>
-      <w:r>
-        <w:rPr>
-          <w:rFonts w:ascii="Times New Roman" w:hAnsi="Times New Roman" w:cs="Times New Roman"/>
-          <w:sz w:val="24"/>
-          <w:szCs w:val="24"/>
           <w:u w:val="single"/>
         </w:rPr>
-        <w:t>Samantha</w:t>
-      </w:r>
-      <w:r>
-        <w:rPr>
-          <w:rFonts w:ascii="Times New Roman" w:hAnsi="Times New Roman" w:cs="Times New Roman"/>
-          <w:sz w:val="24"/>
-          <w:szCs w:val="24"/>
-          <w:u w:val="single"/>
-        </w:rPr>
-        <w:t xml:space="preserve"> Kolovson</w:t>
-      </w:r>
-      <w:r>
-        <w:rPr>
-          <w:rFonts w:ascii="Times New Roman" w:hAnsi="Times New Roman" w:cs="Times New Roman"/>
-          <w:sz w:val="24"/>
-          <w:szCs w:val="24"/>
-        </w:rPr>
-        <w:t xml:space="preserve">, W.R. Adrion, </w:t>
-      </w:r>
-      <w:r>
-        <w:rPr>
-          <w:rFonts w:ascii="Times New Roman" w:hAnsi="Times New Roman" w:cs="Times New Roman"/>
-          <w:sz w:val="24"/>
-          <w:szCs w:val="24"/>
-        </w:rPr>
-        <w:t xml:space="preserve">and </w:t>
-      </w:r>
-      <w:r>
-        <w:rPr>
-          <w:rFonts w:ascii="Times New Roman" w:hAnsi="Times New Roman" w:cs="Times New Roman"/>
-          <w:sz w:val="24"/>
-          <w:szCs w:val="24"/>
-        </w:rPr>
-        <w:t>R</w:t>
-      </w:r>
-      <w:r>
-        <w:rPr>
-          <w:rFonts w:ascii="Times New Roman" w:hAnsi="Times New Roman" w:cs="Times New Roman"/>
-          <w:sz w:val="24"/>
-          <w:szCs w:val="24"/>
-        </w:rPr>
-        <w:t>obert Moll. 2016.</w:t>
-      </w:r>
-      <w:r>
-        <w:rPr>
-          <w:rFonts w:ascii="Times New Roman" w:hAnsi="Times New Roman" w:cs="Times New Roman"/>
-          <w:sz w:val="24"/>
-          <w:szCs w:val="24"/>
-        </w:rPr>
-        <w:t xml:space="preserve"> </w:t>
+        <w:t>Samantha Kolovson</w:t>
       </w:r>
       <w:r>
         <w:rPr>
@@ -1363,15 +1257,183 @@
           <w:sz w:val="24"/>
           <w:szCs w:val="24"/>
         </w:rPr>
-        <w:t>Automated Style Feedback for Adva</w:t>
-      </w:r>
-      <w:r>
+        <w:t xml:space="preserve">, Yi-Chen Sung, et al. 2018. Understanding Pivotal Experiences in Behavior Change for the Design of Technologies for Personal Wellbeing. </w:t>
+      </w:r>
+      <w:r>
+        <w:rPr>
+          <w:rFonts w:ascii="Times New Roman" w:eastAsiaTheme="minorHAnsi" w:hAnsi="Times New Roman" w:cs="Times New Roman"/>
+          <w:i/>
+          <w:color w:val="auto"/>
+          <w:sz w:val="24"/>
+          <w:szCs w:val="24"/>
+        </w:rPr>
+        <w:t>Journal of Biomedical Informatics.</w:t>
+      </w:r>
+    </w:p>
+    <w:p>
+      <w:pPr>
+        <w:spacing w:line="240" w:lineRule="auto"/>
+        <w:rPr>
+          <w:rFonts w:ascii="Times New Roman" w:eastAsiaTheme="minorHAnsi" w:hAnsi="Times New Roman" w:cs="Times New Roman"/>
+          <w:i/>
+          <w:color w:val="auto"/>
+          <w:sz w:val="24"/>
+          <w:szCs w:val="24"/>
+        </w:rPr>
+      </w:pPr>
+    </w:p>
+    <w:p>
+      <w:pPr>
+        <w:spacing w:line="240" w:lineRule="auto"/>
         <w:rPr>
           <w:rFonts w:ascii="Times New Roman" w:eastAsiaTheme="minorHAnsi" w:hAnsi="Times New Roman" w:cs="Times New Roman"/>
           <w:color w:val="auto"/>
           <w:sz w:val="24"/>
           <w:szCs w:val="24"/>
         </w:rPr>
+      </w:pPr>
+      <w:r>
+        <w:rPr>
+          <w:rFonts w:ascii="Times New Roman" w:hAnsi="Times New Roman" w:cs="Times New Roman"/>
+          <w:sz w:val="24"/>
+          <w:szCs w:val="24"/>
+        </w:rPr>
+        <w:t xml:space="preserve">[2] </w:t>
+      </w:r>
+      <w:r>
+        <w:rPr>
+          <w:rFonts w:ascii="Times New Roman" w:hAnsi="Times New Roman" w:cs="Times New Roman"/>
+          <w:sz w:val="24"/>
+          <w:szCs w:val="24"/>
+        </w:rPr>
+        <w:t>H</w:t>
+      </w:r>
+      <w:r>
+        <w:rPr>
+          <w:rFonts w:ascii="Times New Roman" w:hAnsi="Times New Roman" w:cs="Times New Roman"/>
+          <w:sz w:val="24"/>
+          <w:szCs w:val="24"/>
+        </w:rPr>
+        <w:t>annah</w:t>
+      </w:r>
+      <w:r>
+        <w:rPr>
+          <w:rFonts w:ascii="Times New Roman" w:hAnsi="Times New Roman" w:cs="Times New Roman"/>
+          <w:sz w:val="24"/>
+          <w:szCs w:val="24"/>
+        </w:rPr>
+        <w:t xml:space="preserve"> </w:t>
+      </w:r>
+      <w:proofErr w:type="spellStart"/>
+      <w:r>
+        <w:rPr>
+          <w:rFonts w:ascii="Times New Roman" w:hAnsi="Times New Roman" w:cs="Times New Roman"/>
+          <w:sz w:val="24"/>
+          <w:szCs w:val="24"/>
+        </w:rPr>
+        <w:t>Blau</w:t>
+      </w:r>
+      <w:proofErr w:type="spellEnd"/>
+      <w:r>
+        <w:rPr>
+          <w:rFonts w:ascii="Times New Roman" w:hAnsi="Times New Roman" w:cs="Times New Roman"/>
+          <w:sz w:val="24"/>
+          <w:szCs w:val="24"/>
+        </w:rPr>
+        <w:t xml:space="preserve">, </w:t>
+      </w:r>
+      <w:r>
+        <w:rPr>
+          <w:rFonts w:ascii="Times New Roman" w:hAnsi="Times New Roman" w:cs="Times New Roman"/>
+          <w:sz w:val="24"/>
+          <w:szCs w:val="24"/>
+          <w:u w:val="single"/>
+        </w:rPr>
+        <w:t>Samantha</w:t>
+      </w:r>
+      <w:r>
+        <w:rPr>
+          <w:rFonts w:ascii="Times New Roman" w:hAnsi="Times New Roman" w:cs="Times New Roman"/>
+          <w:sz w:val="24"/>
+          <w:szCs w:val="24"/>
+          <w:u w:val="single"/>
+        </w:rPr>
+        <w:t xml:space="preserve"> Kolovson</w:t>
+      </w:r>
+      <w:r>
+        <w:rPr>
+          <w:rFonts w:ascii="Times New Roman" w:hAnsi="Times New Roman" w:cs="Times New Roman"/>
+          <w:sz w:val="24"/>
+          <w:szCs w:val="24"/>
+        </w:rPr>
+        <w:t xml:space="preserve">, W.R. </w:t>
+      </w:r>
+      <w:proofErr w:type="spellStart"/>
+      <w:r>
+        <w:rPr>
+          <w:rFonts w:ascii="Times New Roman" w:hAnsi="Times New Roman" w:cs="Times New Roman"/>
+          <w:sz w:val="24"/>
+          <w:szCs w:val="24"/>
+        </w:rPr>
+        <w:t>Adrion</w:t>
+      </w:r>
+      <w:proofErr w:type="spellEnd"/>
+      <w:r>
+        <w:rPr>
+          <w:rFonts w:ascii="Times New Roman" w:hAnsi="Times New Roman" w:cs="Times New Roman"/>
+          <w:sz w:val="24"/>
+          <w:szCs w:val="24"/>
+        </w:rPr>
+        <w:t xml:space="preserve">, </w:t>
+      </w:r>
+      <w:r>
+        <w:rPr>
+          <w:rFonts w:ascii="Times New Roman" w:hAnsi="Times New Roman" w:cs="Times New Roman"/>
+          <w:sz w:val="24"/>
+          <w:szCs w:val="24"/>
+        </w:rPr>
+        <w:t xml:space="preserve">and </w:t>
+      </w:r>
+      <w:r>
+        <w:rPr>
+          <w:rFonts w:ascii="Times New Roman" w:hAnsi="Times New Roman" w:cs="Times New Roman"/>
+          <w:sz w:val="24"/>
+          <w:szCs w:val="24"/>
+        </w:rPr>
+        <w:t>R</w:t>
+      </w:r>
+      <w:r>
+        <w:rPr>
+          <w:rFonts w:ascii="Times New Roman" w:hAnsi="Times New Roman" w:cs="Times New Roman"/>
+          <w:sz w:val="24"/>
+          <w:szCs w:val="24"/>
+        </w:rPr>
+        <w:t>obert Moll. 2016.</w:t>
+      </w:r>
+      <w:r>
+        <w:rPr>
+          <w:rFonts w:ascii="Times New Roman" w:hAnsi="Times New Roman" w:cs="Times New Roman"/>
+          <w:sz w:val="24"/>
+          <w:szCs w:val="24"/>
+        </w:rPr>
+        <w:t xml:space="preserve"> </w:t>
+      </w:r>
+      <w:r>
+        <w:rPr>
+          <w:rFonts w:ascii="Times New Roman" w:eastAsiaTheme="minorHAnsi" w:hAnsi="Times New Roman" w:cs="Times New Roman"/>
+          <w:color w:val="auto"/>
+          <w:sz w:val="24"/>
+          <w:szCs w:val="24"/>
+        </w:rPr>
+        <w:t>Automated Style Feedback for Adva</w:t>
+      </w:r>
+      <w:r>
+        <w:rPr>
+          <w:rFonts w:ascii="Times New Roman" w:eastAsiaTheme="minorHAnsi" w:hAnsi="Times New Roman" w:cs="Times New Roman"/>
+          <w:color w:val="auto"/>
+          <w:sz w:val="24"/>
+          <w:szCs w:val="24"/>
+        </w:rPr>
         <w:t xml:space="preserve">nced Beginner Java Programmers. </w:t>
       </w:r>
       <w:r>
@@ -1445,6 +1507,230 @@
     </w:p>
     <w:p>
       <w:pPr>
+        <w:spacing w:line="240" w:lineRule="auto"/>
+        <w:rPr>
+          <w:rFonts w:ascii="Times New Roman" w:hAnsi="Times New Roman" w:cs="Times New Roman"/>
+          <w:sz w:val="24"/>
+          <w:szCs w:val="24"/>
+        </w:rPr>
+      </w:pPr>
+      <w:r>
+        <w:rPr>
+          <w:rFonts w:ascii="Times New Roman" w:hAnsi="Times New Roman" w:cs="Times New Roman"/>
+          <w:b/>
+          <w:sz w:val="24"/>
+          <w:szCs w:val="24"/>
+        </w:rPr>
+        <w:t>Research</w:t>
+      </w:r>
+      <w:r>
+        <w:rPr>
+          <w:rFonts w:ascii="Times New Roman" w:hAnsi="Times New Roman" w:cs="Times New Roman"/>
+          <w:sz w:val="24"/>
+          <w:szCs w:val="24"/>
+        </w:rPr>
+        <w:t xml:space="preserve"> </w:t>
+      </w:r>
+      <w:r>
+        <w:rPr>
+          <w:rFonts w:ascii="Times New Roman" w:hAnsi="Times New Roman" w:cs="Times New Roman"/>
+          <w:b/>
+          <w:sz w:val="24"/>
+          <w:szCs w:val="24"/>
+        </w:rPr>
+        <w:t>Skills</w:t>
+      </w:r>
+      <w:r>
+        <w:rPr>
+          <w:rFonts w:ascii="Times New Roman" w:hAnsi="Times New Roman" w:cs="Times New Roman"/>
+          <w:sz w:val="24"/>
+          <w:szCs w:val="24"/>
+        </w:rPr>
+        <w:t xml:space="preserve"> </w:t>
+      </w:r>
+    </w:p>
+    <w:p>
+      <w:pPr>
+        <w:spacing w:line="240" w:lineRule="auto"/>
+        <w:rPr>
+          <w:rFonts w:ascii="Times New Roman" w:hAnsi="Times New Roman" w:cs="Times New Roman"/>
+          <w:sz w:val="24"/>
+          <w:szCs w:val="24"/>
+        </w:rPr>
+      </w:pPr>
+      <w:r>
+        <w:rPr>
+          <w:rFonts w:ascii="Times New Roman" w:hAnsi="Times New Roman" w:cs="Times New Roman"/>
+          <w:sz w:val="24"/>
+          <w:szCs w:val="24"/>
+        </w:rPr>
+        <w:t>Qualitative Methods</w:t>
+      </w:r>
+      <w:r>
+        <w:rPr>
+          <w:rFonts w:ascii="Times New Roman" w:hAnsi="Times New Roman" w:cs="Times New Roman"/>
+          <w:sz w:val="24"/>
+          <w:szCs w:val="24"/>
+        </w:rPr>
+        <w:t xml:space="preserve"> (2 years of experience), including recruiting, surveys, interviews, and affinity and grounded theory analysis.</w:t>
+      </w:r>
+    </w:p>
+    <w:p>
+      <w:pPr>
+        <w:spacing w:line="240" w:lineRule="auto"/>
+        <w:rPr>
+          <w:rFonts w:ascii="Times New Roman" w:hAnsi="Times New Roman" w:cs="Times New Roman"/>
+          <w:i/>
+          <w:sz w:val="24"/>
+          <w:szCs w:val="24"/>
+        </w:rPr>
+      </w:pPr>
+    </w:p>
+    <w:p>
+      <w:pPr>
+        <w:spacing w:line="240" w:lineRule="auto"/>
+        <w:rPr>
+          <w:rFonts w:ascii="Times New Roman" w:hAnsi="Times New Roman" w:cs="Times New Roman"/>
+          <w:b/>
+          <w:sz w:val="24"/>
+          <w:szCs w:val="24"/>
+        </w:rPr>
+      </w:pPr>
+      <w:r>
+        <w:rPr>
+          <w:rFonts w:ascii="Times New Roman" w:hAnsi="Times New Roman" w:cs="Times New Roman"/>
+          <w:b/>
+          <w:sz w:val="24"/>
+          <w:szCs w:val="24"/>
+        </w:rPr>
+        <w:t>Programming Languages (in order of competency</w:t>
+      </w:r>
+      <w:r>
+        <w:rPr>
+          <w:rFonts w:ascii="Times New Roman" w:hAnsi="Times New Roman" w:cs="Times New Roman"/>
+          <w:b/>
+          <w:sz w:val="24"/>
+          <w:szCs w:val="24"/>
+        </w:rPr>
+        <w:t>)</w:t>
+      </w:r>
+    </w:p>
+    <w:p>
+      <w:pPr>
+        <w:spacing w:line="240" w:lineRule="auto"/>
+        <w:rPr>
+          <w:rFonts w:ascii="Times New Roman" w:hAnsi="Times New Roman" w:cs="Times New Roman"/>
+          <w:sz w:val="24"/>
+          <w:szCs w:val="24"/>
+        </w:rPr>
+      </w:pPr>
+      <w:r>
+        <w:rPr>
+          <w:rFonts w:ascii="Times New Roman" w:hAnsi="Times New Roman" w:cs="Times New Roman"/>
+          <w:sz w:val="24"/>
+          <w:szCs w:val="24"/>
+        </w:rPr>
+        <w:t xml:space="preserve">Java, Python, Bash, </w:t>
+      </w:r>
+      <w:r>
+        <w:rPr>
+          <w:rFonts w:ascii="Times New Roman" w:hAnsi="Times New Roman" w:cs="Times New Roman"/>
+          <w:sz w:val="24"/>
+          <w:szCs w:val="24"/>
+        </w:rPr>
+        <w:t xml:space="preserve">SQL, JavaScript, </w:t>
+      </w:r>
+      <w:r>
+        <w:rPr>
+          <w:rFonts w:ascii="Times New Roman" w:hAnsi="Times New Roman" w:cs="Times New Roman"/>
+          <w:sz w:val="24"/>
+          <w:szCs w:val="24"/>
+        </w:rPr>
+        <w:t>Processing, PHP, C, C++</w:t>
+      </w:r>
+      <w:r>
+        <w:rPr>
+          <w:rFonts w:ascii="Times New Roman" w:hAnsi="Times New Roman" w:cs="Times New Roman"/>
+          <w:sz w:val="24"/>
+          <w:szCs w:val="24"/>
+        </w:rPr>
+        <w:t>, Ruby</w:t>
+      </w:r>
+      <w:r>
+        <w:rPr>
+          <w:rFonts w:ascii="Times New Roman" w:hAnsi="Times New Roman" w:cs="Times New Roman"/>
+          <w:sz w:val="24"/>
+          <w:szCs w:val="24"/>
+        </w:rPr>
+        <w:t>.</w:t>
+      </w:r>
+    </w:p>
+    <w:p>
+      <w:pPr>
+        <w:spacing w:line="240" w:lineRule="auto"/>
+        <w:rPr>
+          <w:rFonts w:ascii="Times New Roman" w:hAnsi="Times New Roman" w:cs="Times New Roman"/>
+          <w:i/>
+          <w:sz w:val="24"/>
+          <w:szCs w:val="24"/>
+        </w:rPr>
+      </w:pPr>
+    </w:p>
+    <w:p>
+      <w:pPr>
+        <w:spacing w:line="240" w:lineRule="auto"/>
+        <w:rPr>
+          <w:rFonts w:ascii="Times New Roman" w:hAnsi="Times New Roman" w:cs="Times New Roman"/>
+          <w:sz w:val="24"/>
+          <w:szCs w:val="24"/>
+        </w:rPr>
+      </w:pPr>
+      <w:r>
+        <w:rPr>
+          <w:rFonts w:ascii="Times New Roman" w:hAnsi="Times New Roman" w:cs="Times New Roman"/>
+          <w:b/>
+          <w:sz w:val="24"/>
+          <w:szCs w:val="24"/>
+        </w:rPr>
+        <w:t>Markup Languages</w:t>
+      </w:r>
+      <w:r>
+        <w:rPr>
+          <w:rFonts w:ascii="Times New Roman" w:hAnsi="Times New Roman" w:cs="Times New Roman"/>
+          <w:sz w:val="24"/>
+          <w:szCs w:val="24"/>
+        </w:rPr>
+        <w:t xml:space="preserve"> </w:t>
+      </w:r>
+    </w:p>
+    <w:p>
+      <w:pPr>
+        <w:spacing w:line="240" w:lineRule="auto"/>
+        <w:rPr>
+          <w:rFonts w:ascii="Times New Roman" w:hAnsi="Times New Roman" w:cs="Times New Roman"/>
+          <w:sz w:val="24"/>
+          <w:szCs w:val="24"/>
+        </w:rPr>
+      </w:pPr>
+      <w:r>
+        <w:rPr>
+          <w:rFonts w:ascii="Times New Roman" w:hAnsi="Times New Roman" w:cs="Times New Roman"/>
+          <w:sz w:val="24"/>
+          <w:szCs w:val="24"/>
+        </w:rPr>
+        <w:t>HTML, CSS, XSLT</w:t>
+      </w:r>
+      <w:r>
+        <w:rPr>
+          <w:rFonts w:ascii="Times New Roman" w:hAnsi="Times New Roman" w:cs="Times New Roman"/>
+          <w:sz w:val="24"/>
+          <w:szCs w:val="24"/>
+        </w:rPr>
+        <w:t>.</w:t>
+      </w:r>
+    </w:p>
+    <w:p>
+      <w:pPr>
         <w:spacing w:after="120" w:line="240" w:lineRule="auto"/>
         <w:rPr>
           <w:rFonts w:ascii="Times New Roman" w:hAnsi="Times New Roman" w:cs="Times New Roman"/>
@@ -1452,124 +1738,93 @@
           <w:szCs w:val="24"/>
         </w:rPr>
       </w:pPr>
-      <w:r>
-        <w:rPr>
-          <w:rFonts w:ascii="Times New Roman" w:hAnsi="Times New Roman" w:cs="Times New Roman"/>
-          <w:i/>
-          <w:sz w:val="24"/>
-          <w:szCs w:val="24"/>
-        </w:rPr>
-        <w:t>Research:</w:t>
-      </w:r>
-      <w:r>
-        <w:rPr>
-          <w:rFonts w:ascii="Times New Roman" w:hAnsi="Times New Roman" w:cs="Times New Roman"/>
-          <w:sz w:val="24"/>
-          <w:szCs w:val="24"/>
-        </w:rPr>
-        <w:t xml:space="preserve"> Qualitative Methods</w:t>
-      </w:r>
-      <w:r>
-        <w:rPr>
-          <w:rFonts w:ascii="Times New Roman" w:hAnsi="Times New Roman" w:cs="Times New Roman"/>
-          <w:sz w:val="24"/>
-          <w:szCs w:val="24"/>
-        </w:rPr>
-        <w:t xml:space="preserve"> (2 years of experience), including recruiting, surveys, interviews, and affinity and grounded theory analysis.</w:t>
-      </w:r>
-    </w:p>
-    <w:p>
-      <w:pPr>
-        <w:spacing w:after="120" w:line="240" w:lineRule="auto"/>
-        <w:rPr>
-          <w:rFonts w:ascii="Times New Roman" w:hAnsi="Times New Roman" w:cs="Times New Roman"/>
-          <w:sz w:val="24"/>
-          <w:szCs w:val="24"/>
-        </w:rPr>
-      </w:pPr>
-      <w:r>
-        <w:rPr>
-          <w:rFonts w:ascii="Times New Roman" w:hAnsi="Times New Roman" w:cs="Times New Roman"/>
-          <w:i/>
-          <w:sz w:val="24"/>
-          <w:szCs w:val="24"/>
-        </w:rPr>
-        <w:t>Programming Languages (in order of competency</w:t>
-      </w:r>
-      <w:r>
-        <w:rPr>
-          <w:rFonts w:ascii="Times New Roman" w:hAnsi="Times New Roman" w:cs="Times New Roman"/>
-          <w:sz w:val="24"/>
-          <w:szCs w:val="24"/>
-        </w:rPr>
-        <w:t xml:space="preserve">): Java, Python, Bash, </w:t>
-      </w:r>
-      <w:r>
-        <w:rPr>
-          <w:rFonts w:ascii="Times New Roman" w:hAnsi="Times New Roman" w:cs="Times New Roman"/>
-          <w:sz w:val="24"/>
-          <w:szCs w:val="24"/>
-        </w:rPr>
-        <w:t xml:space="preserve">SQL, JavaScript, </w:t>
-      </w:r>
-      <w:r>
-        <w:rPr>
-          <w:rFonts w:ascii="Times New Roman" w:hAnsi="Times New Roman" w:cs="Times New Roman"/>
-          <w:sz w:val="24"/>
-          <w:szCs w:val="24"/>
-        </w:rPr>
-        <w:t>Processing, PHP, C, C++</w:t>
-      </w:r>
-      <w:r>
-        <w:rPr>
-          <w:rFonts w:ascii="Times New Roman" w:hAnsi="Times New Roman" w:cs="Times New Roman"/>
-          <w:sz w:val="24"/>
-          <w:szCs w:val="24"/>
-        </w:rPr>
-        <w:t>, Ruby</w:t>
-      </w:r>
-      <w:r>
-        <w:rPr>
-          <w:rFonts w:ascii="Times New Roman" w:hAnsi="Times New Roman" w:cs="Times New Roman"/>
-          <w:sz w:val="24"/>
-          <w:szCs w:val="24"/>
-        </w:rPr>
-        <w:t>.</w:t>
-      </w:r>
-    </w:p>
-    <w:p>
-      <w:pPr>
-        <w:spacing w:after="120" w:line="240" w:lineRule="auto"/>
-        <w:rPr>
-          <w:rFonts w:ascii="Times New Roman" w:hAnsi="Times New Roman" w:cs="Times New Roman"/>
-          <w:sz w:val="24"/>
-          <w:szCs w:val="24"/>
-        </w:rPr>
-      </w:pPr>
-      <w:r>
-        <w:rPr>
-          <w:rFonts w:ascii="Times New Roman" w:hAnsi="Times New Roman" w:cs="Times New Roman"/>
-          <w:i/>
-          <w:sz w:val="24"/>
-          <w:szCs w:val="24"/>
-        </w:rPr>
-        <w:t>Markup Languages:</w:t>
-      </w:r>
-      <w:r>
-        <w:rPr>
-          <w:rFonts w:ascii="Times New Roman" w:hAnsi="Times New Roman" w:cs="Times New Roman"/>
-          <w:sz w:val="24"/>
-          <w:szCs w:val="24"/>
-        </w:rPr>
-        <w:t xml:space="preserve"> HTML, CSS, XSLT</w:t>
-      </w:r>
-      <w:r>
-        <w:rPr>
-          <w:rFonts w:ascii="Times New Roman" w:hAnsi="Times New Roman" w:cs="Times New Roman"/>
-          <w:sz w:val="24"/>
-          <w:szCs w:val="24"/>
-        </w:rPr>
-        <w:t>.</w:t>
+    </w:p>
+    <w:p>
+      <w:pPr>
+        <w:pStyle w:val="Heading1"/>
+      </w:pPr>
+      <w:r>
+        <w:t>SERVICE</w:t>
+      </w:r>
+    </w:p>
+    <w:p>
+      <w:pPr>
+        <w:spacing w:line="240" w:lineRule="auto"/>
+        <w:rPr>
+          <w:rFonts w:ascii="Times New Roman" w:hAnsi="Times New Roman" w:cs="Times New Roman"/>
+          <w:b/>
+          <w:sz w:val="24"/>
+          <w:szCs w:val="24"/>
+        </w:rPr>
+      </w:pPr>
+      <w:r>
+        <w:rPr>
+          <w:rFonts w:ascii="Times New Roman" w:hAnsi="Times New Roman" w:cs="Times New Roman"/>
+          <w:b/>
+          <w:sz w:val="24"/>
+          <w:szCs w:val="24"/>
+        </w:rPr>
+        <w:t>Student Volunteer</w:t>
+      </w:r>
+    </w:p>
+    <w:p>
+      <w:pPr>
+        <w:spacing w:line="240" w:lineRule="auto"/>
+        <w:rPr>
+          <w:rFonts w:ascii="Times New Roman" w:hAnsi="Times New Roman" w:cs="Times New Roman"/>
+          <w:sz w:val="24"/>
+          <w:szCs w:val="24"/>
+        </w:rPr>
+      </w:pPr>
+      <w:r>
+        <w:rPr>
+          <w:rFonts w:ascii="Times New Roman" w:hAnsi="Times New Roman" w:cs="Times New Roman"/>
+          <w:sz w:val="24"/>
+          <w:szCs w:val="24"/>
+        </w:rPr>
+        <w:t>2017 ACM SIGCHI Conference on Human Factors in Computing Systems (CHI 2017)</w:t>
+      </w:r>
+    </w:p>
+    <w:p>
+      <w:pPr>
+        <w:spacing w:line="240" w:lineRule="auto"/>
+        <w:rPr>
+          <w:rFonts w:ascii="Times New Roman" w:hAnsi="Times New Roman" w:cs="Times New Roman"/>
+          <w:sz w:val="24"/>
+          <w:szCs w:val="24"/>
+        </w:rPr>
+      </w:pPr>
+      <w:r>
+        <w:rPr>
+          <w:rFonts w:ascii="Times New Roman" w:hAnsi="Times New Roman" w:cs="Times New Roman"/>
+          <w:sz w:val="24"/>
+          <w:szCs w:val="24"/>
+        </w:rPr>
+        <w:t>2018</w:t>
+      </w:r>
+      <w:r>
+        <w:rPr>
+          <w:rFonts w:ascii="Times New Roman" w:hAnsi="Times New Roman" w:cs="Times New Roman"/>
+          <w:sz w:val="24"/>
+          <w:szCs w:val="24"/>
+        </w:rPr>
+        <w:t xml:space="preserve"> ACM SIGCHI Conference on Human Factors in Computing Systems (CHI</w:t>
+      </w:r>
+      <w:r>
+        <w:rPr>
+          <w:rFonts w:ascii="Times New Roman" w:hAnsi="Times New Roman" w:cs="Times New Roman"/>
+          <w:sz w:val="24"/>
+          <w:szCs w:val="24"/>
+        </w:rPr>
+        <w:t xml:space="preserve"> 2018</w:t>
+      </w:r>
+      <w:r>
+        <w:rPr>
+          <w:rFonts w:ascii="Times New Roman" w:hAnsi="Times New Roman" w:cs="Times New Roman"/>
+          <w:sz w:val="24"/>
+          <w:szCs w:val="24"/>
+        </w:rPr>
+        <w:t>)</w:t>
       </w:r>
     </w:p>
     <w:p>
@@ -2343,7 +2598,7 @@
     <w:link w:val="Heading1Char"/>
     <w:uiPriority w:val="9"/>
     <w:qFormat/>
-    <w:rsid w:val="00DA5BF9"/>
+    <w:rsid w:val="00D76853"/>
     <w:pPr>
       <w:spacing w:before="120" w:after="120" w:line="240" w:lineRule="auto"/>
       <w:outlineLvl w:val="0"/>
@@ -2352,6 +2607,26 @@
       <w:rFonts w:ascii="Courier New" w:hAnsi="Courier New" w:cs="Courier New"/>
       <w:sz w:val="28"/>
       <w:szCs w:val="28"/>
+    </w:rPr>
+  </w:style>
+  <w:style w:type="paragraph" w:styleId="Heading2">
+    <w:name w:val="heading 2"/>
+    <w:basedOn w:val="Normal"/>
+    <w:next w:val="Normal"/>
+    <w:link w:val="Heading2Char"/>
+    <w:uiPriority w:val="9"/>
+    <w:unhideWhenUsed/>
+    <w:qFormat/>
+    <w:rsid w:val="00D76853"/>
+    <w:pPr>
+      <w:spacing w:line="240" w:lineRule="auto"/>
+      <w:outlineLvl w:val="1"/>
+    </w:pPr>
+    <w:rPr>
+      <w:rFonts w:ascii="Times New Roman" w:hAnsi="Times New Roman" w:cs="Times New Roman"/>
+      <w:b/>
+      <w:sz w:val="24"/>
+      <w:szCs w:val="24"/>
     </w:rPr>
   </w:style>
   <w:style w:type="character" w:default="1" w:styleId="DefaultParagraphFont">
@@ -2437,12 +2712,24 @@
     <w:basedOn w:val="DefaultParagraphFont"/>
     <w:link w:val="Heading1"/>
     <w:uiPriority w:val="9"/>
-    <w:rsid w:val="00DA5BF9"/>
+    <w:rsid w:val="00D76853"/>
     <w:rPr>
       <w:rFonts w:ascii="Courier New" w:eastAsia="Arial" w:hAnsi="Courier New" w:cs="Courier New"/>
       <w:color w:val="000000"/>
       <w:sz w:val="28"/>
       <w:szCs w:val="28"/>
+    </w:rPr>
+  </w:style>
+  <w:style w:type="character" w:customStyle="1" w:styleId="Heading2Char">
+    <w:name w:val="Heading 2 Char"/>
+    <w:basedOn w:val="DefaultParagraphFont"/>
+    <w:link w:val="Heading2"/>
+    <w:uiPriority w:val="9"/>
+    <w:rsid w:val="00D76853"/>
+    <w:rPr>
+      <w:rFonts w:ascii="Times New Roman" w:eastAsia="Arial" w:hAnsi="Times New Roman" w:cs="Times New Roman"/>
+      <w:b/>
+      <w:color w:val="000000"/>
     </w:rPr>
   </w:style>
 </w:styles>

</xml_diff>

<commit_message>
Update CV as of Fall 2018.
</commit_message>
<xml_diff>
--- a/docs/cv.docx
+++ b/docs/cv.docx
@@ -220,102 +220,94 @@
           <w:sz w:val="24"/>
           <w:szCs w:val="24"/>
         </w:rPr>
+        <w:t xml:space="preserve">, Fall 2016 – </w:t>
+      </w:r>
+      <w:r>
+        <w:rPr>
+          <w:rFonts w:ascii="Times New Roman" w:hAnsi="Times New Roman" w:cs="Times New Roman"/>
+          <w:sz w:val="24"/>
+          <w:szCs w:val="24"/>
+        </w:rPr>
+        <w:t xml:space="preserve">Spring </w:t>
+      </w:r>
+      <w:r>
+        <w:rPr>
+          <w:rFonts w:ascii="Times New Roman" w:hAnsi="Times New Roman" w:cs="Times New Roman"/>
+          <w:sz w:val="24"/>
+          <w:szCs w:val="24"/>
+        </w:rPr>
+        <w:t>2021 (expected)</w:t>
+      </w:r>
+    </w:p>
+    <w:p>
+      <w:pPr>
+        <w:spacing w:line="240" w:lineRule="auto"/>
+        <w:rPr>
+          <w:rFonts w:ascii="Times New Roman" w:hAnsi="Times New Roman" w:cs="Times New Roman"/>
+          <w:sz w:val="24"/>
+          <w:szCs w:val="24"/>
+        </w:rPr>
+      </w:pPr>
+      <w:r>
+        <w:rPr>
+          <w:rFonts w:ascii="Times New Roman" w:hAnsi="Times New Roman" w:cs="Times New Roman"/>
+          <w:sz w:val="24"/>
+          <w:szCs w:val="24"/>
+        </w:rPr>
+        <w:t>Department of Human-Centered Design and Engineering, University of Washington</w:t>
+      </w:r>
+    </w:p>
+    <w:p>
+      <w:pPr>
+        <w:spacing w:line="240" w:lineRule="auto"/>
+        <w:rPr>
+          <w:rFonts w:ascii="Times New Roman" w:hAnsi="Times New Roman" w:cs="Times New Roman"/>
+          <w:sz w:val="24"/>
+          <w:szCs w:val="24"/>
+        </w:rPr>
+      </w:pPr>
+      <w:r>
+        <w:rPr>
+          <w:rFonts w:ascii="Times New Roman" w:hAnsi="Times New Roman" w:cs="Times New Roman"/>
+          <w:sz w:val="24"/>
+          <w:szCs w:val="24"/>
+        </w:rPr>
+        <w:t>Advisor</w:t>
+      </w:r>
+      <w:r>
+        <w:rPr>
+          <w:rFonts w:ascii="Times New Roman" w:hAnsi="Times New Roman" w:cs="Times New Roman"/>
+          <w:sz w:val="24"/>
+          <w:szCs w:val="24"/>
+        </w:rPr>
+        <w:t>s</w:t>
+      </w:r>
+      <w:r>
+        <w:rPr>
+          <w:rFonts w:ascii="Times New Roman" w:hAnsi="Times New Roman" w:cs="Times New Roman"/>
+          <w:sz w:val="24"/>
+          <w:szCs w:val="24"/>
+        </w:rPr>
+        <w:t xml:space="preserve">: </w:t>
+      </w:r>
+      <w:r>
+        <w:rPr>
+          <w:rFonts w:ascii="Times New Roman" w:hAnsi="Times New Roman" w:cs="Times New Roman"/>
+          <w:sz w:val="24"/>
+          <w:szCs w:val="24"/>
+        </w:rPr>
+        <w:t>Dr. Sean Munson</w:t>
+      </w:r>
+      <w:r>
+        <w:rPr>
+          <w:rFonts w:ascii="Times New Roman" w:hAnsi="Times New Roman" w:cs="Times New Roman"/>
+          <w:sz w:val="24"/>
+          <w:szCs w:val="24"/>
+        </w:rPr>
         <w:t xml:space="preserve">, </w:t>
       </w:r>
-      <w:proofErr w:type="gramStart"/>
-      <w:r>
-        <w:rPr>
-          <w:rFonts w:ascii="Times New Roman" w:hAnsi="Times New Roman" w:cs="Times New Roman"/>
-          <w:sz w:val="24"/>
-          <w:szCs w:val="24"/>
-        </w:rPr>
-        <w:t>Fall</w:t>
-      </w:r>
-      <w:proofErr w:type="gramEnd"/>
-      <w:r>
-        <w:rPr>
-          <w:rFonts w:ascii="Times New Roman" w:hAnsi="Times New Roman" w:cs="Times New Roman"/>
-          <w:sz w:val="24"/>
-          <w:szCs w:val="24"/>
-        </w:rPr>
-        <w:t xml:space="preserve"> 2016 – </w:t>
-      </w:r>
-      <w:r>
-        <w:rPr>
-          <w:rFonts w:ascii="Times New Roman" w:hAnsi="Times New Roman" w:cs="Times New Roman"/>
-          <w:sz w:val="24"/>
-          <w:szCs w:val="24"/>
-        </w:rPr>
-        <w:t xml:space="preserve">Spring </w:t>
-      </w:r>
-      <w:r>
-        <w:rPr>
-          <w:rFonts w:ascii="Times New Roman" w:hAnsi="Times New Roman" w:cs="Times New Roman"/>
-          <w:sz w:val="24"/>
-          <w:szCs w:val="24"/>
-        </w:rPr>
-        <w:t>2021 (expected)</w:t>
-      </w:r>
-    </w:p>
-    <w:p>
-      <w:pPr>
-        <w:spacing w:line="240" w:lineRule="auto"/>
-        <w:rPr>
-          <w:rFonts w:ascii="Times New Roman" w:hAnsi="Times New Roman" w:cs="Times New Roman"/>
-          <w:sz w:val="24"/>
-          <w:szCs w:val="24"/>
-        </w:rPr>
-      </w:pPr>
-      <w:r>
-        <w:rPr>
-          <w:rFonts w:ascii="Times New Roman" w:hAnsi="Times New Roman" w:cs="Times New Roman"/>
-          <w:sz w:val="24"/>
-          <w:szCs w:val="24"/>
-        </w:rPr>
-        <w:t>Department of Human-Centered Design and Engineering, University of Washington</w:t>
-      </w:r>
-    </w:p>
-    <w:p>
-      <w:pPr>
-        <w:spacing w:line="240" w:lineRule="auto"/>
-        <w:rPr>
-          <w:rFonts w:ascii="Times New Roman" w:hAnsi="Times New Roman" w:cs="Times New Roman"/>
-          <w:sz w:val="24"/>
-          <w:szCs w:val="24"/>
-        </w:rPr>
-      </w:pPr>
-      <w:r>
-        <w:rPr>
-          <w:rFonts w:ascii="Times New Roman" w:hAnsi="Times New Roman" w:cs="Times New Roman"/>
-          <w:sz w:val="24"/>
-          <w:szCs w:val="24"/>
-        </w:rPr>
-        <w:t>Advisor</w:t>
-      </w:r>
-      <w:r>
-        <w:rPr>
-          <w:rFonts w:ascii="Times New Roman" w:hAnsi="Times New Roman" w:cs="Times New Roman"/>
-          <w:sz w:val="24"/>
-          <w:szCs w:val="24"/>
-        </w:rPr>
-        <w:t>s</w:t>
-      </w:r>
-      <w:r>
-        <w:rPr>
-          <w:rFonts w:ascii="Times New Roman" w:hAnsi="Times New Roman" w:cs="Times New Roman"/>
-          <w:sz w:val="24"/>
-          <w:szCs w:val="24"/>
-        </w:rPr>
-        <w:t xml:space="preserve">: </w:t>
-      </w:r>
-      <w:r>
-        <w:rPr>
-          <w:rFonts w:ascii="Times New Roman" w:hAnsi="Times New Roman" w:cs="Times New Roman"/>
-          <w:sz w:val="24"/>
-          <w:szCs w:val="24"/>
-        </w:rPr>
-        <w:t xml:space="preserve">Dr. Sean Munson, Dr. David McDonald, </w:t>
-      </w:r>
+      <w:bookmarkStart w:id="0" w:name="_GoBack"/>
+      <w:bookmarkEnd w:id="0"/>
       <w:r>
         <w:rPr>
           <w:rFonts w:ascii="Times New Roman" w:hAnsi="Times New Roman" w:cs="Times New Roman"/>
@@ -366,23 +358,7 @@
           <w:sz w:val="24"/>
           <w:szCs w:val="24"/>
         </w:rPr>
-        <w:t xml:space="preserve">, Cum Laude, </w:t>
-      </w:r>
-      <w:r>
-        <w:rPr>
-          <w:rFonts w:ascii="Times New Roman" w:hAnsi="Times New Roman" w:cs="Times New Roman"/>
-          <w:sz w:val="24"/>
-          <w:szCs w:val="24"/>
-        </w:rPr>
-        <w:t xml:space="preserve">Fall 2012 – Spring </w:t>
-      </w:r>
-      <w:r>
-        <w:rPr>
-          <w:rFonts w:ascii="Times New Roman" w:hAnsi="Times New Roman" w:cs="Times New Roman"/>
-          <w:sz w:val="24"/>
-          <w:szCs w:val="24"/>
-        </w:rPr>
-        <w:t>2016</w:t>
+        <w:t>, Cum Laude, Fall 2012 – Spring 2016</w:t>
       </w:r>
     </w:p>
     <w:p>
@@ -469,8 +445,14 @@
           <w:szCs w:val="24"/>
         </w:rPr>
       </w:pPr>
-      <w:bookmarkStart w:id="0" w:name="_GoBack"/>
-      <w:bookmarkEnd w:id="0"/>
+      <w:r>
+        <w:rPr>
+          <w:rFonts w:ascii="Courier New" w:hAnsi="Courier New" w:cs="Courier New"/>
+          <w:sz w:val="24"/>
+          <w:szCs w:val="24"/>
+        </w:rPr>
+        <w:tab/>
+      </w:r>
     </w:p>
     <w:p>
       <w:pPr>
@@ -496,7 +478,7 @@
           <w:sz w:val="24"/>
           <w:szCs w:val="24"/>
         </w:rPr>
-        <w:t>Directed Research Group Leader</w:t>
+        <w:t>Directed Research Group</w:t>
       </w:r>
       <w:r>
         <w:rPr>
@@ -505,6 +487,15 @@
           <w:sz w:val="24"/>
           <w:szCs w:val="24"/>
         </w:rPr>
+        <w:t xml:space="preserve"> </w:t>
+      </w:r>
+      <w:r>
+        <w:rPr>
+          <w:rFonts w:ascii="Times New Roman" w:hAnsi="Times New Roman" w:cs="Times New Roman"/>
+          <w:b/>
+          <w:sz w:val="24"/>
+          <w:szCs w:val="24"/>
+        </w:rPr>
         <w:t>—Wearable Data in College Athletics</w:t>
       </w:r>
       <w:r>
@@ -513,7 +504,15 @@
           <w:sz w:val="24"/>
           <w:szCs w:val="24"/>
         </w:rPr>
-        <w:t>, Fall 2017 – Present</w:t>
+        <w:t xml:space="preserve">, Fall 2017 – </w:t>
+      </w:r>
+      <w:r>
+        <w:rPr>
+          <w:rFonts w:ascii="Times New Roman" w:hAnsi="Times New Roman" w:cs="Times New Roman"/>
+          <w:sz w:val="24"/>
+          <w:szCs w:val="24"/>
+        </w:rPr>
+        <w:t>Spring 2018</w:t>
       </w:r>
     </w:p>
     <w:p>
@@ -844,24 +843,91 @@
           <w:sz w:val="24"/>
           <w:szCs w:val="24"/>
         </w:rPr>
-        <w:t>Teaching Assistant</w:t>
-      </w:r>
-      <w:r>
+        <w:t>Teaching Assistant—Fabrication and Physical Prototyping</w:t>
+      </w:r>
+      <w:r>
+        <w:rPr>
+          <w:rFonts w:ascii="Times New Roman" w:hAnsi="Times New Roman" w:cs="Times New Roman"/>
+          <w:sz w:val="24"/>
+          <w:szCs w:val="24"/>
+        </w:rPr>
+        <w:t>, Spring 2018</w:t>
+      </w:r>
+    </w:p>
+    <w:p>
+      <w:pPr>
+        <w:spacing w:line="240" w:lineRule="auto"/>
+        <w:rPr>
+          <w:rFonts w:ascii="Times New Roman" w:hAnsi="Times New Roman" w:cs="Times New Roman"/>
+          <w:i/>
+          <w:sz w:val="24"/>
+          <w:szCs w:val="24"/>
+        </w:rPr>
+      </w:pPr>
+      <w:r>
+        <w:rPr>
+          <w:rFonts w:ascii="Times New Roman" w:hAnsi="Times New Roman" w:cs="Times New Roman"/>
+          <w:i/>
+          <w:sz w:val="24"/>
+          <w:szCs w:val="24"/>
+        </w:rPr>
+        <w:t>Dr. Brock Craft, Senior Lecturer, Department of Human-Centered Design and Engineering (HCDE), University of Washington</w:t>
+      </w:r>
+    </w:p>
+    <w:p>
+      <w:pPr>
+        <w:spacing w:line="240" w:lineRule="auto"/>
+        <w:rPr>
+          <w:rFonts w:ascii="Times New Roman" w:hAnsi="Times New Roman" w:cs="Times New Roman"/>
+          <w:sz w:val="24"/>
+          <w:szCs w:val="24"/>
+        </w:rPr>
+      </w:pPr>
+      <w:r>
+        <w:rPr>
+          <w:rFonts w:ascii="Times New Roman" w:hAnsi="Times New Roman" w:cs="Times New Roman"/>
+          <w:sz w:val="24"/>
+          <w:szCs w:val="24"/>
+        </w:rPr>
+        <w:t xml:space="preserve">Develop the curriculum for and co-teach this new course taught at the Global Innovation Exchange (GIX) in Bellevue, WA (TECHIN 511). </w:t>
+      </w:r>
+    </w:p>
+    <w:p>
+      <w:pPr>
+        <w:spacing w:line="240" w:lineRule="auto"/>
         <w:rPr>
           <w:rFonts w:ascii="Times New Roman" w:hAnsi="Times New Roman" w:cs="Times New Roman"/>
           <w:b/>
           <w:sz w:val="24"/>
           <w:szCs w:val="24"/>
         </w:rPr>
-        <w:t>—Fabrication and Physical Prototyping</w:t>
-      </w:r>
-      <w:r>
-        <w:rPr>
-          <w:rFonts w:ascii="Times New Roman" w:hAnsi="Times New Roman" w:cs="Times New Roman"/>
-          <w:sz w:val="24"/>
-          <w:szCs w:val="24"/>
-        </w:rPr>
-        <w:t>, Spring 2018</w:t>
+      </w:pPr>
+    </w:p>
+    <w:p>
+      <w:pPr>
+        <w:spacing w:line="240" w:lineRule="auto"/>
+        <w:rPr>
+          <w:rFonts w:ascii="Times New Roman" w:hAnsi="Times New Roman" w:cs="Times New Roman"/>
+          <w:sz w:val="24"/>
+          <w:szCs w:val="24"/>
+        </w:rPr>
+      </w:pPr>
+      <w:r>
+        <w:rPr>
+          <w:rFonts w:ascii="Times New Roman" w:hAnsi="Times New Roman" w:cs="Times New Roman"/>
+          <w:b/>
+          <w:sz w:val="24"/>
+          <w:szCs w:val="24"/>
+        </w:rPr>
+        <w:t>Teaching Assistant—Introduction to Programming in p5.js</w:t>
+      </w:r>
+      <w:r>
+        <w:rPr>
+          <w:rFonts w:ascii="Times New Roman" w:hAnsi="Times New Roman" w:cs="Times New Roman"/>
+          <w:sz w:val="24"/>
+          <w:szCs w:val="24"/>
+        </w:rPr>
+        <w:t>, Winter 2018</w:t>
       </w:r>
     </w:p>
     <w:p>
@@ -881,110 +947,7 @@
           <w:sz w:val="24"/>
           <w:szCs w:val="24"/>
         </w:rPr>
-        <w:t>Dr. Brock Craft</w:t>
-      </w:r>
-      <w:r>
-        <w:rPr>
-          <w:rFonts w:ascii="Times New Roman" w:hAnsi="Times New Roman" w:cs="Times New Roman"/>
-          <w:i/>
-          <w:sz w:val="24"/>
-          <w:szCs w:val="24"/>
-        </w:rPr>
-        <w:t>, Senior Lecturer, Department of Human-Centered Design and Engineering (HCDE), University of Washington</w:t>
-      </w:r>
-    </w:p>
-    <w:p>
-      <w:pPr>
-        <w:spacing w:line="240" w:lineRule="auto"/>
-        <w:rPr>
-          <w:rFonts w:ascii="Times New Roman" w:hAnsi="Times New Roman" w:cs="Times New Roman"/>
-          <w:sz w:val="24"/>
-          <w:szCs w:val="24"/>
-        </w:rPr>
-      </w:pPr>
-      <w:r>
-        <w:rPr>
-          <w:rFonts w:ascii="Times New Roman" w:hAnsi="Times New Roman" w:cs="Times New Roman"/>
-          <w:sz w:val="24"/>
-          <w:szCs w:val="24"/>
-        </w:rPr>
-        <w:t xml:space="preserve">Develop the curriculum for and co-teach this new course taught at the Global Innovation Exchange (GIX) in Bellevue, WA (TECHIN 511). </w:t>
-      </w:r>
-    </w:p>
-    <w:p>
-      <w:pPr>
-        <w:spacing w:line="240" w:lineRule="auto"/>
-        <w:rPr>
-          <w:rFonts w:ascii="Times New Roman" w:hAnsi="Times New Roman" w:cs="Times New Roman"/>
-          <w:b/>
-          <w:sz w:val="24"/>
-          <w:szCs w:val="24"/>
-        </w:rPr>
-      </w:pPr>
-    </w:p>
-    <w:p>
-      <w:pPr>
-        <w:spacing w:line="240" w:lineRule="auto"/>
-        <w:rPr>
-          <w:rFonts w:ascii="Times New Roman" w:hAnsi="Times New Roman" w:cs="Times New Roman"/>
-          <w:sz w:val="24"/>
-          <w:szCs w:val="24"/>
-        </w:rPr>
-      </w:pPr>
-      <w:r>
-        <w:rPr>
-          <w:rFonts w:ascii="Times New Roman" w:hAnsi="Times New Roman" w:cs="Times New Roman"/>
-          <w:b/>
-          <w:sz w:val="24"/>
-          <w:szCs w:val="24"/>
-        </w:rPr>
-        <w:t>Teaching Assistant</w:t>
-      </w:r>
-      <w:r>
-        <w:rPr>
-          <w:rFonts w:ascii="Times New Roman" w:hAnsi="Times New Roman" w:cs="Times New Roman"/>
-          <w:b/>
-          <w:sz w:val="24"/>
-          <w:szCs w:val="24"/>
-        </w:rPr>
-        <w:t>—Introduction to Programming in p5.js</w:t>
-      </w:r>
-      <w:r>
-        <w:rPr>
-          <w:rFonts w:ascii="Times New Roman" w:hAnsi="Times New Roman" w:cs="Times New Roman"/>
-          <w:sz w:val="24"/>
-          <w:szCs w:val="24"/>
-        </w:rPr>
-        <w:t>, Winter 2018</w:t>
-      </w:r>
-    </w:p>
-    <w:p>
-      <w:pPr>
-        <w:spacing w:line="240" w:lineRule="auto"/>
-        <w:rPr>
-          <w:rFonts w:ascii="Times New Roman" w:hAnsi="Times New Roman" w:cs="Times New Roman"/>
-          <w:i/>
-          <w:sz w:val="24"/>
-          <w:szCs w:val="24"/>
-        </w:rPr>
-      </w:pPr>
-      <w:r>
-        <w:rPr>
-          <w:rFonts w:ascii="Times New Roman" w:hAnsi="Times New Roman" w:cs="Times New Roman"/>
-          <w:i/>
-          <w:sz w:val="24"/>
-          <w:szCs w:val="24"/>
-        </w:rPr>
-        <w:t>Dr. Brock Craft</w:t>
-      </w:r>
-      <w:r>
-        <w:rPr>
-          <w:rFonts w:ascii="Times New Roman" w:hAnsi="Times New Roman" w:cs="Times New Roman"/>
-          <w:i/>
-          <w:sz w:val="24"/>
-          <w:szCs w:val="24"/>
-        </w:rPr>
-        <w:t>, Senior Lecturer, Department of Human-Centered Design and Engineering (HCDE), University of Washington</w:t>
+        <w:t>Dr. Brock Craft, Senior Lecturer, Department of Human-Centered Design and Engineering (HCDE), University of Washington</w:t>
       </w:r>
     </w:p>
     <w:p>
@@ -1078,16 +1041,7 @@
           <w:sz w:val="24"/>
           <w:szCs w:val="24"/>
         </w:rPr>
-        <w:t>Andy Davidson</w:t>
-      </w:r>
-      <w:r>
-        <w:rPr>
-          <w:rFonts w:ascii="Times New Roman" w:hAnsi="Times New Roman" w:cs="Times New Roman"/>
-          <w:i/>
-          <w:sz w:val="24"/>
-          <w:szCs w:val="24"/>
-        </w:rPr>
-        <w:t xml:space="preserve">, Senior Lecturer, </w:t>
+        <w:t xml:space="preserve">Andy Davidson, Senior Lecturer, </w:t>
       </w:r>
       <w:r>
         <w:rPr>
@@ -1218,27 +1172,7 @@
           <w:sz w:val="24"/>
           <w:szCs w:val="24"/>
         </w:rPr>
-        <w:t xml:space="preserve">[1] </w:t>
-      </w:r>
-      <w:proofErr w:type="spellStart"/>
-      <w:r>
-        <w:rPr>
-          <w:rFonts w:ascii="Times New Roman" w:eastAsiaTheme="minorHAnsi" w:hAnsi="Times New Roman" w:cs="Times New Roman"/>
-          <w:color w:val="auto"/>
-          <w:sz w:val="24"/>
-          <w:szCs w:val="24"/>
-        </w:rPr>
-        <w:t>Arpita</w:t>
-      </w:r>
-      <w:proofErr w:type="spellEnd"/>
-      <w:r>
-        <w:rPr>
-          <w:rFonts w:ascii="Times New Roman" w:eastAsiaTheme="minorHAnsi" w:hAnsi="Times New Roman" w:cs="Times New Roman"/>
-          <w:color w:val="auto"/>
-          <w:sz w:val="24"/>
-          <w:szCs w:val="24"/>
-        </w:rPr>
-        <w:t xml:space="preserve"> Bhattacharya, </w:t>
+        <w:t xml:space="preserve">[1] Arpita Bhattacharya, </w:t>
       </w:r>
       <w:r>
         <w:rPr>
@@ -1298,49 +1232,7 @@
           <w:sz w:val="24"/>
           <w:szCs w:val="24"/>
         </w:rPr>
-        <w:t xml:space="preserve">[2] </w:t>
-      </w:r>
-      <w:r>
-        <w:rPr>
-          <w:rFonts w:ascii="Times New Roman" w:hAnsi="Times New Roman" w:cs="Times New Roman"/>
-          <w:sz w:val="24"/>
-          <w:szCs w:val="24"/>
-        </w:rPr>
-        <w:t>H</w:t>
-      </w:r>
-      <w:r>
-        <w:rPr>
-          <w:rFonts w:ascii="Times New Roman" w:hAnsi="Times New Roman" w:cs="Times New Roman"/>
-          <w:sz w:val="24"/>
-          <w:szCs w:val="24"/>
-        </w:rPr>
-        <w:t>annah</w:t>
-      </w:r>
-      <w:r>
-        <w:rPr>
-          <w:rFonts w:ascii="Times New Roman" w:hAnsi="Times New Roman" w:cs="Times New Roman"/>
-          <w:sz w:val="24"/>
-          <w:szCs w:val="24"/>
-        </w:rPr>
-        <w:t xml:space="preserve"> </w:t>
-      </w:r>
-      <w:proofErr w:type="spellStart"/>
-      <w:r>
-        <w:rPr>
-          <w:rFonts w:ascii="Times New Roman" w:hAnsi="Times New Roman" w:cs="Times New Roman"/>
-          <w:sz w:val="24"/>
-          <w:szCs w:val="24"/>
-        </w:rPr>
-        <w:t>Blau</w:t>
-      </w:r>
-      <w:proofErr w:type="spellEnd"/>
-      <w:r>
-        <w:rPr>
-          <w:rFonts w:ascii="Times New Roman" w:hAnsi="Times New Roman" w:cs="Times New Roman"/>
-          <w:sz w:val="24"/>
-          <w:szCs w:val="24"/>
-        </w:rPr>
-        <w:t xml:space="preserve">, </w:t>
+        <w:t xml:space="preserve">[2] Hannah Blau, </w:t>
       </w:r>
       <w:r>
         <w:rPr>
@@ -1349,74 +1241,15 @@
           <w:szCs w:val="24"/>
           <w:u w:val="single"/>
         </w:rPr>
-        <w:t>Samantha</w:t>
-      </w:r>
-      <w:r>
-        <w:rPr>
-          <w:rFonts w:ascii="Times New Roman" w:hAnsi="Times New Roman" w:cs="Times New Roman"/>
-          <w:sz w:val="24"/>
-          <w:szCs w:val="24"/>
-          <w:u w:val="single"/>
-        </w:rPr>
-        <w:t xml:space="preserve"> Kolovson</w:t>
-      </w:r>
-      <w:r>
-        <w:rPr>
-          <w:rFonts w:ascii="Times New Roman" w:hAnsi="Times New Roman" w:cs="Times New Roman"/>
-          <w:sz w:val="24"/>
-          <w:szCs w:val="24"/>
-        </w:rPr>
-        <w:t xml:space="preserve">, W.R. </w:t>
-      </w:r>
-      <w:proofErr w:type="spellStart"/>
-      <w:r>
-        <w:rPr>
-          <w:rFonts w:ascii="Times New Roman" w:hAnsi="Times New Roman" w:cs="Times New Roman"/>
-          <w:sz w:val="24"/>
-          <w:szCs w:val="24"/>
-        </w:rPr>
-        <w:t>Adrion</w:t>
-      </w:r>
-      <w:proofErr w:type="spellEnd"/>
-      <w:r>
-        <w:rPr>
-          <w:rFonts w:ascii="Times New Roman" w:hAnsi="Times New Roman" w:cs="Times New Roman"/>
-          <w:sz w:val="24"/>
-          <w:szCs w:val="24"/>
-        </w:rPr>
-        <w:t xml:space="preserve">, </w:t>
-      </w:r>
-      <w:r>
-        <w:rPr>
-          <w:rFonts w:ascii="Times New Roman" w:hAnsi="Times New Roman" w:cs="Times New Roman"/>
-          <w:sz w:val="24"/>
-          <w:szCs w:val="24"/>
-        </w:rPr>
-        <w:t xml:space="preserve">and </w:t>
-      </w:r>
-      <w:r>
-        <w:rPr>
-          <w:rFonts w:ascii="Times New Roman" w:hAnsi="Times New Roman" w:cs="Times New Roman"/>
-          <w:sz w:val="24"/>
-          <w:szCs w:val="24"/>
-        </w:rPr>
-        <w:t>R</w:t>
-      </w:r>
-      <w:r>
-        <w:rPr>
-          <w:rFonts w:ascii="Times New Roman" w:hAnsi="Times New Roman" w:cs="Times New Roman"/>
-          <w:sz w:val="24"/>
-          <w:szCs w:val="24"/>
-        </w:rPr>
-        <w:t>obert Moll. 2016.</w:t>
-      </w:r>
-      <w:r>
-        <w:rPr>
-          <w:rFonts w:ascii="Times New Roman" w:hAnsi="Times New Roman" w:cs="Times New Roman"/>
-          <w:sz w:val="24"/>
-          <w:szCs w:val="24"/>
-        </w:rPr>
-        <w:t xml:space="preserve"> </w:t>
+        <w:t>Samantha Kolovson</w:t>
+      </w:r>
+      <w:r>
+        <w:rPr>
+          <w:rFonts w:ascii="Times New Roman" w:hAnsi="Times New Roman" w:cs="Times New Roman"/>
+          <w:sz w:val="24"/>
+          <w:szCs w:val="24"/>
+        </w:rPr>
+        <w:t xml:space="preserve">, W.R. Adrion, and Robert Moll. 2016. </w:t>
       </w:r>
       <w:r>
         <w:rPr>
@@ -1425,16 +1258,7 @@
           <w:sz w:val="24"/>
           <w:szCs w:val="24"/>
         </w:rPr>
-        <w:t>Automated Style Feedback for Adva</w:t>
-      </w:r>
-      <w:r>
-        <w:rPr>
-          <w:rFonts w:ascii="Times New Roman" w:eastAsiaTheme="minorHAnsi" w:hAnsi="Times New Roman" w:cs="Times New Roman"/>
-          <w:color w:val="auto"/>
-          <w:sz w:val="24"/>
-          <w:szCs w:val="24"/>
-        </w:rPr>
-        <w:t xml:space="preserve">nced Beginner Java Programmers. </w:t>
+        <w:t xml:space="preserve">Automated Style Feedback for Advanced Beginner Java Programmers. </w:t>
       </w:r>
       <w:r>
         <w:rPr>
@@ -1444,52 +1268,377 @@
           <w:sz w:val="24"/>
           <w:szCs w:val="24"/>
         </w:rPr>
-        <w:t xml:space="preserve">Proceedings – </w:t>
-      </w:r>
-      <w:r>
-        <w:rPr>
-          <w:rFonts w:ascii="Times New Roman" w:eastAsiaTheme="minorHAnsi" w:hAnsi="Times New Roman" w:cs="Times New Roman"/>
+        <w:t>Proceedings – Frontiers in Education Conference, FIE.</w:t>
+      </w:r>
+    </w:p>
+    <w:p>
+      <w:pPr>
+        <w:spacing w:line="240" w:lineRule="auto"/>
+        <w:rPr>
+          <w:rFonts w:ascii="Times New Roman" w:hAnsi="Times New Roman" w:cs="Times New Roman"/>
+          <w:sz w:val="24"/>
+          <w:szCs w:val="24"/>
+        </w:rPr>
+      </w:pPr>
+    </w:p>
+    <w:p>
+      <w:pPr>
+        <w:pStyle w:val="Heading1"/>
+      </w:pPr>
+      <w:r>
+        <w:t>SKILLS</w:t>
+      </w:r>
+    </w:p>
+    <w:p>
+      <w:pPr>
+        <w:spacing w:line="240" w:lineRule="auto"/>
+        <w:rPr>
+          <w:rFonts w:ascii="Times New Roman" w:hAnsi="Times New Roman" w:cs="Times New Roman"/>
+          <w:sz w:val="24"/>
+          <w:szCs w:val="24"/>
+        </w:rPr>
+      </w:pPr>
+      <w:r>
+        <w:rPr>
+          <w:rFonts w:ascii="Times New Roman" w:hAnsi="Times New Roman" w:cs="Times New Roman"/>
+          <w:b/>
+          <w:sz w:val="24"/>
+          <w:szCs w:val="24"/>
+        </w:rPr>
+        <w:t>Research</w:t>
+      </w:r>
+      <w:r>
+        <w:rPr>
+          <w:rFonts w:ascii="Times New Roman" w:hAnsi="Times New Roman" w:cs="Times New Roman"/>
+          <w:sz w:val="24"/>
+          <w:szCs w:val="24"/>
+        </w:rPr>
+        <w:t xml:space="preserve"> </w:t>
+      </w:r>
+      <w:r>
+        <w:rPr>
+          <w:rFonts w:ascii="Times New Roman" w:hAnsi="Times New Roman" w:cs="Times New Roman"/>
+          <w:b/>
+          <w:sz w:val="24"/>
+          <w:szCs w:val="24"/>
+        </w:rPr>
+        <w:t>Skills</w:t>
+      </w:r>
+      <w:r>
+        <w:rPr>
+          <w:rFonts w:ascii="Times New Roman" w:hAnsi="Times New Roman" w:cs="Times New Roman"/>
+          <w:sz w:val="24"/>
+          <w:szCs w:val="24"/>
+        </w:rPr>
+        <w:t xml:space="preserve"> </w:t>
+      </w:r>
+    </w:p>
+    <w:p>
+      <w:pPr>
+        <w:spacing w:line="240" w:lineRule="auto"/>
+        <w:rPr>
+          <w:rFonts w:ascii="Times New Roman" w:hAnsi="Times New Roman" w:cs="Times New Roman"/>
+          <w:sz w:val="24"/>
+          <w:szCs w:val="24"/>
+        </w:rPr>
+      </w:pPr>
+      <w:r>
+        <w:rPr>
+          <w:rFonts w:ascii="Times New Roman" w:hAnsi="Times New Roman" w:cs="Times New Roman"/>
+          <w:sz w:val="24"/>
+          <w:szCs w:val="24"/>
+        </w:rPr>
+        <w:t>Qualitative Methods</w:t>
+      </w:r>
+      <w:r>
+        <w:rPr>
+          <w:rFonts w:ascii="Times New Roman" w:hAnsi="Times New Roman" w:cs="Times New Roman"/>
+          <w:sz w:val="24"/>
+          <w:szCs w:val="24"/>
+        </w:rPr>
+        <w:t xml:space="preserve"> (2 years of experience), including recruiting, surveys, interviews, and affinity and grounded theory analysis.</w:t>
+      </w:r>
+      <w:r>
+        <w:rPr>
+          <w:rFonts w:ascii="Times New Roman" w:hAnsi="Times New Roman" w:cs="Times New Roman"/>
+          <w:sz w:val="24"/>
+          <w:szCs w:val="24"/>
+        </w:rPr>
+        <w:t xml:space="preserve"> </w:t>
+      </w:r>
+    </w:p>
+    <w:p>
+      <w:pPr>
+        <w:spacing w:line="240" w:lineRule="auto"/>
+        <w:rPr>
+          <w:rFonts w:ascii="Times New Roman" w:hAnsi="Times New Roman" w:cs="Times New Roman"/>
+          <w:sz w:val="24"/>
+          <w:szCs w:val="24"/>
+        </w:rPr>
+      </w:pPr>
+    </w:p>
+    <w:p>
+      <w:pPr>
+        <w:spacing w:line="240" w:lineRule="auto"/>
+        <w:rPr>
+          <w:rFonts w:ascii="Times New Roman" w:hAnsi="Times New Roman" w:cs="Times New Roman"/>
+          <w:b/>
+          <w:sz w:val="24"/>
+          <w:szCs w:val="24"/>
+        </w:rPr>
+      </w:pPr>
+      <w:r>
+        <w:rPr>
+          <w:rFonts w:ascii="Times New Roman" w:hAnsi="Times New Roman" w:cs="Times New Roman"/>
+          <w:b/>
+          <w:sz w:val="24"/>
+          <w:szCs w:val="24"/>
+        </w:rPr>
+        <w:t>Design Skills</w:t>
+      </w:r>
+      <w:r>
+        <w:rPr>
+          <w:rFonts w:ascii="Times New Roman" w:hAnsi="Times New Roman" w:cs="Times New Roman"/>
+          <w:b/>
+          <w:sz w:val="24"/>
+          <w:szCs w:val="24"/>
+        </w:rPr>
+        <w:t xml:space="preserve"> (in order of competency)</w:t>
+      </w:r>
+    </w:p>
+    <w:p>
+      <w:pPr>
+        <w:spacing w:line="240" w:lineRule="auto"/>
+        <w:rPr>
+          <w:rFonts w:ascii="Times New Roman" w:hAnsi="Times New Roman" w:cs="Times New Roman"/>
+          <w:sz w:val="24"/>
+          <w:szCs w:val="24"/>
+        </w:rPr>
+      </w:pPr>
+      <w:r>
+        <w:rPr>
+          <w:rFonts w:ascii="Times New Roman" w:hAnsi="Times New Roman" w:cs="Times New Roman"/>
+          <w:sz w:val="24"/>
+          <w:szCs w:val="24"/>
+        </w:rPr>
+        <w:t>Adobe XD</w:t>
+      </w:r>
+      <w:r>
+        <w:rPr>
+          <w:rFonts w:ascii="Times New Roman" w:hAnsi="Times New Roman" w:cs="Times New Roman"/>
+          <w:sz w:val="24"/>
+          <w:szCs w:val="24"/>
+        </w:rPr>
+        <w:t xml:space="preserve"> (prototyping)</w:t>
+      </w:r>
+      <w:r>
+        <w:rPr>
+          <w:rFonts w:ascii="Times New Roman" w:hAnsi="Times New Roman" w:cs="Times New Roman"/>
+          <w:sz w:val="24"/>
+          <w:szCs w:val="24"/>
+        </w:rPr>
+        <w:t>, Adobe Premiere Pro</w:t>
+      </w:r>
+      <w:r>
+        <w:rPr>
+          <w:rFonts w:ascii="Times New Roman" w:hAnsi="Times New Roman" w:cs="Times New Roman"/>
+          <w:sz w:val="24"/>
+          <w:szCs w:val="24"/>
+        </w:rPr>
+        <w:t xml:space="preserve"> (video)</w:t>
+      </w:r>
+      <w:r>
+        <w:rPr>
+          <w:rFonts w:ascii="Times New Roman" w:hAnsi="Times New Roman" w:cs="Times New Roman"/>
+          <w:sz w:val="24"/>
+          <w:szCs w:val="24"/>
+        </w:rPr>
+        <w:t xml:space="preserve">, </w:t>
+      </w:r>
+      <w:r>
+        <w:rPr>
+          <w:rFonts w:ascii="Times New Roman" w:hAnsi="Times New Roman" w:cs="Times New Roman"/>
+          <w:sz w:val="24"/>
+          <w:szCs w:val="24"/>
+        </w:rPr>
+        <w:t>Glowforge (laser cutting)</w:t>
+      </w:r>
+      <w:r>
+        <w:rPr>
+          <w:rFonts w:ascii="Times New Roman" w:hAnsi="Times New Roman" w:cs="Times New Roman"/>
+          <w:sz w:val="24"/>
+          <w:szCs w:val="24"/>
+        </w:rPr>
+        <w:t>, Adobe Illustrator</w:t>
+      </w:r>
+    </w:p>
+    <w:p>
+      <w:pPr>
+        <w:spacing w:line="240" w:lineRule="auto"/>
+        <w:rPr>
+          <w:rFonts w:ascii="Times New Roman" w:hAnsi="Times New Roman" w:cs="Times New Roman"/>
           <w:i/>
-          <w:color w:val="auto"/>
-          <w:sz w:val="24"/>
-          <w:szCs w:val="24"/>
-        </w:rPr>
-        <w:t>Frontier</w:t>
-      </w:r>
-      <w:r>
-        <w:rPr>
-          <w:rFonts w:ascii="Times New Roman" w:eastAsiaTheme="minorHAnsi" w:hAnsi="Times New Roman" w:cs="Times New Roman"/>
+          <w:sz w:val="24"/>
+          <w:szCs w:val="24"/>
+        </w:rPr>
+      </w:pPr>
+    </w:p>
+    <w:p>
+      <w:pPr>
+        <w:spacing w:line="240" w:lineRule="auto"/>
+        <w:rPr>
+          <w:rFonts w:ascii="Times New Roman" w:hAnsi="Times New Roman" w:cs="Times New Roman"/>
+          <w:b/>
+          <w:sz w:val="24"/>
+          <w:szCs w:val="24"/>
+        </w:rPr>
+      </w:pPr>
+      <w:r>
+        <w:rPr>
+          <w:rFonts w:ascii="Times New Roman" w:hAnsi="Times New Roman" w:cs="Times New Roman"/>
+          <w:b/>
+          <w:sz w:val="24"/>
+          <w:szCs w:val="24"/>
+        </w:rPr>
+        <w:t>Programming Languages (in order of competency</w:t>
+      </w:r>
+      <w:r>
+        <w:rPr>
+          <w:rFonts w:ascii="Times New Roman" w:hAnsi="Times New Roman" w:cs="Times New Roman"/>
+          <w:b/>
+          <w:sz w:val="24"/>
+          <w:szCs w:val="24"/>
+        </w:rPr>
+        <w:t>)</w:t>
+      </w:r>
+    </w:p>
+    <w:p>
+      <w:pPr>
+        <w:spacing w:line="240" w:lineRule="auto"/>
+        <w:rPr>
+          <w:rFonts w:ascii="Times New Roman" w:hAnsi="Times New Roman" w:cs="Times New Roman"/>
+          <w:sz w:val="24"/>
+          <w:szCs w:val="24"/>
+        </w:rPr>
+      </w:pPr>
+      <w:r>
+        <w:rPr>
+          <w:rFonts w:ascii="Times New Roman" w:hAnsi="Times New Roman" w:cs="Times New Roman"/>
+          <w:sz w:val="24"/>
+          <w:szCs w:val="24"/>
+        </w:rPr>
+        <w:t xml:space="preserve">Java, Python, Bash, </w:t>
+      </w:r>
+      <w:r>
+        <w:rPr>
+          <w:rFonts w:ascii="Times New Roman" w:hAnsi="Times New Roman" w:cs="Times New Roman"/>
+          <w:sz w:val="24"/>
+          <w:szCs w:val="24"/>
+        </w:rPr>
+        <w:t xml:space="preserve">SQL, JavaScript, </w:t>
+      </w:r>
+      <w:r>
+        <w:rPr>
+          <w:rFonts w:ascii="Times New Roman" w:hAnsi="Times New Roman" w:cs="Times New Roman"/>
+          <w:sz w:val="24"/>
+          <w:szCs w:val="24"/>
+        </w:rPr>
+        <w:t>Processing, PHP, C, C++</w:t>
+      </w:r>
+      <w:r>
+        <w:rPr>
+          <w:rFonts w:ascii="Times New Roman" w:hAnsi="Times New Roman" w:cs="Times New Roman"/>
+          <w:sz w:val="24"/>
+          <w:szCs w:val="24"/>
+        </w:rPr>
+        <w:t>, Ruby</w:t>
+      </w:r>
+      <w:r>
+        <w:rPr>
+          <w:rFonts w:ascii="Times New Roman" w:hAnsi="Times New Roman" w:cs="Times New Roman"/>
+          <w:sz w:val="24"/>
+          <w:szCs w:val="24"/>
+        </w:rPr>
+        <w:t>.</w:t>
+      </w:r>
+    </w:p>
+    <w:p>
+      <w:pPr>
+        <w:spacing w:line="240" w:lineRule="auto"/>
+        <w:rPr>
+          <w:rFonts w:ascii="Times New Roman" w:hAnsi="Times New Roman" w:cs="Times New Roman"/>
           <w:i/>
-          <w:color w:val="auto"/>
-          <w:sz w:val="24"/>
-          <w:szCs w:val="24"/>
-        </w:rPr>
-        <w:t>s</w:t>
-      </w:r>
-      <w:r>
-        <w:rPr>
-          <w:rFonts w:ascii="Times New Roman" w:eastAsiaTheme="minorHAnsi" w:hAnsi="Times New Roman" w:cs="Times New Roman"/>
-          <w:i/>
-          <w:color w:val="auto"/>
-          <w:sz w:val="24"/>
-          <w:szCs w:val="24"/>
-        </w:rPr>
-        <w:t xml:space="preserve"> in Education</w:t>
-      </w:r>
-      <w:r>
-        <w:rPr>
-          <w:rFonts w:ascii="Times New Roman" w:eastAsiaTheme="minorHAnsi" w:hAnsi="Times New Roman" w:cs="Times New Roman"/>
-          <w:i/>
-          <w:color w:val="auto"/>
-          <w:sz w:val="24"/>
-          <w:szCs w:val="24"/>
-        </w:rPr>
-        <w:t xml:space="preserve"> Conference, FIE.</w:t>
-      </w:r>
-    </w:p>
-    <w:p>
-      <w:pPr>
-        <w:spacing w:line="240" w:lineRule="auto"/>
+          <w:sz w:val="24"/>
+          <w:szCs w:val="24"/>
+        </w:rPr>
+      </w:pPr>
+    </w:p>
+    <w:p>
+      <w:pPr>
+        <w:spacing w:line="240" w:lineRule="auto"/>
+        <w:rPr>
+          <w:rFonts w:ascii="Times New Roman" w:hAnsi="Times New Roman" w:cs="Times New Roman"/>
+          <w:b/>
+          <w:sz w:val="24"/>
+          <w:szCs w:val="24"/>
+        </w:rPr>
+      </w:pPr>
+      <w:r>
+        <w:rPr>
+          <w:rFonts w:ascii="Times New Roman" w:hAnsi="Times New Roman" w:cs="Times New Roman"/>
+          <w:b/>
+          <w:sz w:val="24"/>
+          <w:szCs w:val="24"/>
+        </w:rPr>
+        <w:t>Markup Languages</w:t>
+      </w:r>
+      <w:r>
+        <w:rPr>
+          <w:rFonts w:ascii="Times New Roman" w:hAnsi="Times New Roman" w:cs="Times New Roman"/>
+          <w:sz w:val="24"/>
+          <w:szCs w:val="24"/>
+        </w:rPr>
+        <w:t xml:space="preserve"> </w:t>
+      </w:r>
+      <w:r>
+        <w:rPr>
+          <w:rFonts w:ascii="Times New Roman" w:hAnsi="Times New Roman" w:cs="Times New Roman"/>
+          <w:b/>
+          <w:sz w:val="24"/>
+          <w:szCs w:val="24"/>
+        </w:rPr>
+        <w:t>(in order of competency)</w:t>
+      </w:r>
+    </w:p>
+    <w:p>
+      <w:pPr>
+        <w:spacing w:line="240" w:lineRule="auto"/>
+        <w:rPr>
+          <w:rFonts w:ascii="Times New Roman" w:hAnsi="Times New Roman" w:cs="Times New Roman"/>
+          <w:sz w:val="24"/>
+          <w:szCs w:val="24"/>
+        </w:rPr>
+      </w:pPr>
+      <w:r>
+        <w:rPr>
+          <w:rFonts w:ascii="Times New Roman" w:hAnsi="Times New Roman" w:cs="Times New Roman"/>
+          <w:sz w:val="24"/>
+          <w:szCs w:val="24"/>
+        </w:rPr>
+        <w:t>HTML, CSS, XSLT</w:t>
+      </w:r>
+      <w:r>
+        <w:rPr>
+          <w:rFonts w:ascii="Times New Roman" w:hAnsi="Times New Roman" w:cs="Times New Roman"/>
+          <w:sz w:val="24"/>
+          <w:szCs w:val="24"/>
+        </w:rPr>
+        <w:t>.</w:t>
+      </w:r>
+    </w:p>
+    <w:p>
+      <w:pPr>
+        <w:spacing w:after="120" w:line="240" w:lineRule="auto"/>
         <w:rPr>
           <w:rFonts w:ascii="Times New Roman" w:hAnsi="Times New Roman" w:cs="Times New Roman"/>
           <w:sz w:val="24"/>
@@ -1502,35 +1651,19 @@
         <w:pStyle w:val="Heading1"/>
       </w:pPr>
       <w:r>
-        <w:t>SKILLS</w:t>
-      </w:r>
-    </w:p>
-    <w:p>
-      <w:pPr>
-        <w:spacing w:line="240" w:lineRule="auto"/>
-        <w:rPr>
-          <w:rFonts w:ascii="Times New Roman" w:hAnsi="Times New Roman" w:cs="Times New Roman"/>
-          <w:sz w:val="24"/>
-          <w:szCs w:val="24"/>
-        </w:rPr>
-      </w:pPr>
-      <w:r>
+        <w:t>SERVICE</w:t>
+      </w:r>
+    </w:p>
+    <w:p>
+      <w:pPr>
+        <w:spacing w:line="240" w:lineRule="auto"/>
         <w:rPr>
           <w:rFonts w:ascii="Times New Roman" w:hAnsi="Times New Roman" w:cs="Times New Roman"/>
           <w:b/>
           <w:sz w:val="24"/>
           <w:szCs w:val="24"/>
         </w:rPr>
-        <w:t>Research</w:t>
-      </w:r>
-      <w:r>
-        <w:rPr>
-          <w:rFonts w:ascii="Times New Roman" w:hAnsi="Times New Roman" w:cs="Times New Roman"/>
-          <w:sz w:val="24"/>
-          <w:szCs w:val="24"/>
-        </w:rPr>
-        <w:t xml:space="preserve"> </w:t>
-      </w:r>
+      </w:pPr>
       <w:r>
         <w:rPr>
           <w:rFonts w:ascii="Times New Roman" w:hAnsi="Times New Roman" w:cs="Times New Roman"/>
@@ -1538,232 +1671,6 @@
           <w:sz w:val="24"/>
           <w:szCs w:val="24"/>
         </w:rPr>
-        <w:t>Skills</w:t>
-      </w:r>
-      <w:r>
-        <w:rPr>
-          <w:rFonts w:ascii="Times New Roman" w:hAnsi="Times New Roman" w:cs="Times New Roman"/>
-          <w:sz w:val="24"/>
-          <w:szCs w:val="24"/>
-        </w:rPr>
-        <w:t xml:space="preserve"> </w:t>
-      </w:r>
-    </w:p>
-    <w:p>
-      <w:pPr>
-        <w:spacing w:line="240" w:lineRule="auto"/>
-        <w:rPr>
-          <w:rFonts w:ascii="Times New Roman" w:hAnsi="Times New Roman" w:cs="Times New Roman"/>
-          <w:sz w:val="24"/>
-          <w:szCs w:val="24"/>
-        </w:rPr>
-      </w:pPr>
-      <w:r>
-        <w:rPr>
-          <w:rFonts w:ascii="Times New Roman" w:hAnsi="Times New Roman" w:cs="Times New Roman"/>
-          <w:sz w:val="24"/>
-          <w:szCs w:val="24"/>
-        </w:rPr>
-        <w:t>Qualitative Methods</w:t>
-      </w:r>
-      <w:r>
-        <w:rPr>
-          <w:rFonts w:ascii="Times New Roman" w:hAnsi="Times New Roman" w:cs="Times New Roman"/>
-          <w:sz w:val="24"/>
-          <w:szCs w:val="24"/>
-        </w:rPr>
-        <w:t xml:space="preserve"> (2 years of experience), including recruiting, surveys, interviews, and affinity and grounded theory analysis.</w:t>
-      </w:r>
-    </w:p>
-    <w:p>
-      <w:pPr>
-        <w:spacing w:line="240" w:lineRule="auto"/>
-        <w:rPr>
-          <w:rFonts w:ascii="Times New Roman" w:hAnsi="Times New Roman" w:cs="Times New Roman"/>
-          <w:i/>
-          <w:sz w:val="24"/>
-          <w:szCs w:val="24"/>
-        </w:rPr>
-      </w:pPr>
-    </w:p>
-    <w:p>
-      <w:pPr>
-        <w:spacing w:line="240" w:lineRule="auto"/>
-        <w:rPr>
-          <w:rFonts w:ascii="Times New Roman" w:hAnsi="Times New Roman" w:cs="Times New Roman"/>
-          <w:b/>
-          <w:sz w:val="24"/>
-          <w:szCs w:val="24"/>
-        </w:rPr>
-      </w:pPr>
-      <w:r>
-        <w:rPr>
-          <w:rFonts w:ascii="Times New Roman" w:hAnsi="Times New Roman" w:cs="Times New Roman"/>
-          <w:b/>
-          <w:sz w:val="24"/>
-          <w:szCs w:val="24"/>
-        </w:rPr>
-        <w:t>Programming Languages (in order of competency</w:t>
-      </w:r>
-      <w:r>
-        <w:rPr>
-          <w:rFonts w:ascii="Times New Roman" w:hAnsi="Times New Roman" w:cs="Times New Roman"/>
-          <w:b/>
-          <w:sz w:val="24"/>
-          <w:szCs w:val="24"/>
-        </w:rPr>
-        <w:t>)</w:t>
-      </w:r>
-    </w:p>
-    <w:p>
-      <w:pPr>
-        <w:spacing w:line="240" w:lineRule="auto"/>
-        <w:rPr>
-          <w:rFonts w:ascii="Times New Roman" w:hAnsi="Times New Roman" w:cs="Times New Roman"/>
-          <w:sz w:val="24"/>
-          <w:szCs w:val="24"/>
-        </w:rPr>
-      </w:pPr>
-      <w:r>
-        <w:rPr>
-          <w:rFonts w:ascii="Times New Roman" w:hAnsi="Times New Roman" w:cs="Times New Roman"/>
-          <w:sz w:val="24"/>
-          <w:szCs w:val="24"/>
-        </w:rPr>
-        <w:t xml:space="preserve">Java, Python, Bash, </w:t>
-      </w:r>
-      <w:r>
-        <w:rPr>
-          <w:rFonts w:ascii="Times New Roman" w:hAnsi="Times New Roman" w:cs="Times New Roman"/>
-          <w:sz w:val="24"/>
-          <w:szCs w:val="24"/>
-        </w:rPr>
-        <w:t xml:space="preserve">SQL, JavaScript, </w:t>
-      </w:r>
-      <w:r>
-        <w:rPr>
-          <w:rFonts w:ascii="Times New Roman" w:hAnsi="Times New Roman" w:cs="Times New Roman"/>
-          <w:sz w:val="24"/>
-          <w:szCs w:val="24"/>
-        </w:rPr>
-        <w:t>Processing, PHP, C, C++</w:t>
-      </w:r>
-      <w:r>
-        <w:rPr>
-          <w:rFonts w:ascii="Times New Roman" w:hAnsi="Times New Roman" w:cs="Times New Roman"/>
-          <w:sz w:val="24"/>
-          <w:szCs w:val="24"/>
-        </w:rPr>
-        <w:t>, Ruby</w:t>
-      </w:r>
-      <w:r>
-        <w:rPr>
-          <w:rFonts w:ascii="Times New Roman" w:hAnsi="Times New Roman" w:cs="Times New Roman"/>
-          <w:sz w:val="24"/>
-          <w:szCs w:val="24"/>
-        </w:rPr>
-        <w:t>.</w:t>
-      </w:r>
-    </w:p>
-    <w:p>
-      <w:pPr>
-        <w:spacing w:line="240" w:lineRule="auto"/>
-        <w:rPr>
-          <w:rFonts w:ascii="Times New Roman" w:hAnsi="Times New Roman" w:cs="Times New Roman"/>
-          <w:i/>
-          <w:sz w:val="24"/>
-          <w:szCs w:val="24"/>
-        </w:rPr>
-      </w:pPr>
-    </w:p>
-    <w:p>
-      <w:pPr>
-        <w:spacing w:line="240" w:lineRule="auto"/>
-        <w:rPr>
-          <w:rFonts w:ascii="Times New Roman" w:hAnsi="Times New Roman" w:cs="Times New Roman"/>
-          <w:sz w:val="24"/>
-          <w:szCs w:val="24"/>
-        </w:rPr>
-      </w:pPr>
-      <w:r>
-        <w:rPr>
-          <w:rFonts w:ascii="Times New Roman" w:hAnsi="Times New Roman" w:cs="Times New Roman"/>
-          <w:b/>
-          <w:sz w:val="24"/>
-          <w:szCs w:val="24"/>
-        </w:rPr>
-        <w:t>Markup Languages</w:t>
-      </w:r>
-      <w:r>
-        <w:rPr>
-          <w:rFonts w:ascii="Times New Roman" w:hAnsi="Times New Roman" w:cs="Times New Roman"/>
-          <w:sz w:val="24"/>
-          <w:szCs w:val="24"/>
-        </w:rPr>
-        <w:t xml:space="preserve"> </w:t>
-      </w:r>
-    </w:p>
-    <w:p>
-      <w:pPr>
-        <w:spacing w:line="240" w:lineRule="auto"/>
-        <w:rPr>
-          <w:rFonts w:ascii="Times New Roman" w:hAnsi="Times New Roman" w:cs="Times New Roman"/>
-          <w:sz w:val="24"/>
-          <w:szCs w:val="24"/>
-        </w:rPr>
-      </w:pPr>
-      <w:r>
-        <w:rPr>
-          <w:rFonts w:ascii="Times New Roman" w:hAnsi="Times New Roman" w:cs="Times New Roman"/>
-          <w:sz w:val="24"/>
-          <w:szCs w:val="24"/>
-        </w:rPr>
-        <w:t>HTML, CSS, XSLT</w:t>
-      </w:r>
-      <w:r>
-        <w:rPr>
-          <w:rFonts w:ascii="Times New Roman" w:hAnsi="Times New Roman" w:cs="Times New Roman"/>
-          <w:sz w:val="24"/>
-          <w:szCs w:val="24"/>
-        </w:rPr>
-        <w:t>.</w:t>
-      </w:r>
-    </w:p>
-    <w:p>
-      <w:pPr>
-        <w:spacing w:after="120" w:line="240" w:lineRule="auto"/>
-        <w:rPr>
-          <w:rFonts w:ascii="Times New Roman" w:hAnsi="Times New Roman" w:cs="Times New Roman"/>
-          <w:sz w:val="24"/>
-          <w:szCs w:val="24"/>
-        </w:rPr>
-      </w:pPr>
-    </w:p>
-    <w:p>
-      <w:pPr>
-        <w:pStyle w:val="Heading1"/>
-      </w:pPr>
-      <w:r>
-        <w:t>SERVICE</w:t>
-      </w:r>
-    </w:p>
-    <w:p>
-      <w:pPr>
-        <w:spacing w:line="240" w:lineRule="auto"/>
-        <w:rPr>
-          <w:rFonts w:ascii="Times New Roman" w:hAnsi="Times New Roman" w:cs="Times New Roman"/>
-          <w:b/>
-          <w:sz w:val="24"/>
-          <w:szCs w:val="24"/>
-        </w:rPr>
-      </w:pPr>
-      <w:r>
-        <w:rPr>
-          <w:rFonts w:ascii="Times New Roman" w:hAnsi="Times New Roman" w:cs="Times New Roman"/>
-          <w:b/>
-          <w:sz w:val="24"/>
-          <w:szCs w:val="24"/>
-        </w:rPr>
         <w:t>Student Volunteer</w:t>
       </w:r>
     </w:p>
@@ -1800,31 +1707,7 @@
           <w:sz w:val="24"/>
           <w:szCs w:val="24"/>
         </w:rPr>
-        <w:t>2018</w:t>
-      </w:r>
-      <w:r>
-        <w:rPr>
-          <w:rFonts w:ascii="Times New Roman" w:hAnsi="Times New Roman" w:cs="Times New Roman"/>
-          <w:sz w:val="24"/>
-          <w:szCs w:val="24"/>
-        </w:rPr>
-        <w:t xml:space="preserve"> ACM SIGCHI Conference on Human Factors in Computing Systems (CHI</w:t>
-      </w:r>
-      <w:r>
-        <w:rPr>
-          <w:rFonts w:ascii="Times New Roman" w:hAnsi="Times New Roman" w:cs="Times New Roman"/>
-          <w:sz w:val="24"/>
-          <w:szCs w:val="24"/>
-        </w:rPr>
-        <w:t xml:space="preserve"> 2018</w:t>
-      </w:r>
-      <w:r>
-        <w:rPr>
-          <w:rFonts w:ascii="Times New Roman" w:hAnsi="Times New Roman" w:cs="Times New Roman"/>
-          <w:sz w:val="24"/>
-          <w:szCs w:val="24"/>
-        </w:rPr>
-        <w:t>)</w:t>
+        <w:t>2018 ACM SIGCHI Conference on Human Factors in Computing Systems (CHI 2018)</w:t>
       </w:r>
     </w:p>
     <w:p>

</xml_diff>

<commit_message>
Update CV again...forgot Brighten and RC summer...idiot
</commit_message>
<xml_diff>
--- a/docs/cv.docx
+++ b/docs/cv.docx
@@ -220,7 +220,25 @@
           <w:sz w:val="24"/>
           <w:szCs w:val="24"/>
         </w:rPr>
-        <w:t xml:space="preserve">, Fall 2016 – </w:t>
+        <w:t xml:space="preserve">, </w:t>
+      </w:r>
+      <w:proofErr w:type="gramStart"/>
+      <w:r>
+        <w:rPr>
+          <w:rFonts w:ascii="Times New Roman" w:hAnsi="Times New Roman" w:cs="Times New Roman"/>
+          <w:sz w:val="24"/>
+          <w:szCs w:val="24"/>
+        </w:rPr>
+        <w:t>Fall</w:t>
+      </w:r>
+      <w:proofErr w:type="gramEnd"/>
+      <w:r>
+        <w:rPr>
+          <w:rFonts w:ascii="Times New Roman" w:hAnsi="Times New Roman" w:cs="Times New Roman"/>
+          <w:sz w:val="24"/>
+          <w:szCs w:val="24"/>
+        </w:rPr>
+        <w:t xml:space="preserve"> 2016 – </w:t>
       </w:r>
       <w:r>
         <w:rPr>
@@ -306,8 +324,6 @@
         </w:rPr>
         <w:t xml:space="preserve">, </w:t>
       </w:r>
-      <w:bookmarkStart w:id="0" w:name="_GoBack"/>
-      <w:bookmarkEnd w:id="0"/>
       <w:r>
         <w:rPr>
           <w:rFonts w:ascii="Times New Roman" w:hAnsi="Times New Roman" w:cs="Times New Roman"/>
@@ -478,6 +494,125 @@
           <w:sz w:val="24"/>
           <w:szCs w:val="24"/>
         </w:rPr>
+        <w:t>Research Assistant</w:t>
+      </w:r>
+      <w:r>
+        <w:rPr>
+          <w:rFonts w:ascii="Times New Roman" w:hAnsi="Times New Roman" w:cs="Times New Roman"/>
+          <w:b/>
+          <w:sz w:val="24"/>
+          <w:szCs w:val="24"/>
+        </w:rPr>
+        <w:t>—</w:t>
+      </w:r>
+      <w:r>
+        <w:rPr>
+          <w:rFonts w:ascii="Times New Roman" w:hAnsi="Times New Roman" w:cs="Times New Roman"/>
+          <w:b/>
+          <w:sz w:val="24"/>
+          <w:szCs w:val="24"/>
+        </w:rPr>
+        <w:t>Brighten App UX Study</w:t>
+      </w:r>
+      <w:r>
+        <w:rPr>
+          <w:rFonts w:ascii="Times New Roman" w:hAnsi="Times New Roman" w:cs="Times New Roman"/>
+          <w:sz w:val="24"/>
+          <w:szCs w:val="24"/>
+        </w:rPr>
+        <w:t xml:space="preserve">, Summer 2018 – Present </w:t>
+      </w:r>
+    </w:p>
+    <w:p>
+      <w:pPr>
+        <w:spacing w:line="240" w:lineRule="auto"/>
+        <w:rPr>
+          <w:rFonts w:ascii="Times New Roman" w:hAnsi="Times New Roman" w:cs="Times New Roman"/>
+          <w:i/>
+          <w:sz w:val="24"/>
+          <w:szCs w:val="24"/>
+        </w:rPr>
+      </w:pPr>
+      <w:r>
+        <w:rPr>
+          <w:rFonts w:ascii="Times New Roman" w:hAnsi="Times New Roman" w:cs="Times New Roman"/>
+          <w:i/>
+          <w:sz w:val="24"/>
+          <w:szCs w:val="24"/>
+        </w:rPr>
+        <w:t xml:space="preserve">CREATIV lab, </w:t>
+      </w:r>
+      <w:r>
+        <w:rPr>
+          <w:rFonts w:ascii="Times New Roman" w:hAnsi="Times New Roman" w:cs="Times New Roman"/>
+          <w:i/>
+          <w:sz w:val="24"/>
+          <w:szCs w:val="24"/>
+        </w:rPr>
+        <w:t>Department of Psychiatry and Behavioral Sciences, University of Washington</w:t>
+      </w:r>
+    </w:p>
+    <w:p>
+      <w:pPr>
+        <w:spacing w:line="240" w:lineRule="auto"/>
+        <w:rPr>
+          <w:rFonts w:ascii="Times New Roman" w:hAnsi="Times New Roman" w:cs="Times New Roman"/>
+          <w:sz w:val="24"/>
+          <w:szCs w:val="24"/>
+        </w:rPr>
+      </w:pPr>
+      <w:r>
+        <w:rPr>
+          <w:rFonts w:ascii="Times New Roman" w:hAnsi="Times New Roman" w:cs="Times New Roman"/>
+          <w:sz w:val="24"/>
+          <w:szCs w:val="24"/>
+        </w:rPr>
+        <w:t xml:space="preserve">Assist Dr. Patricia Areán </w:t>
+      </w:r>
+      <w:r>
+        <w:rPr>
+          <w:rFonts w:ascii="Times New Roman" w:hAnsi="Times New Roman" w:cs="Times New Roman"/>
+          <w:sz w:val="24"/>
+          <w:szCs w:val="24"/>
+        </w:rPr>
+        <w:t>in the design of a mobile mental health app called “Brighten”, designed to deliver assessments and interventions to people experiencing symptoms of depression. Design, conduct, and analyze 20 interviews about the user experience of three different Brighten designs</w:t>
+      </w:r>
+      <w:r>
+        <w:rPr>
+          <w:rFonts w:ascii="Times New Roman" w:hAnsi="Times New Roman" w:cs="Times New Roman"/>
+          <w:sz w:val="24"/>
+          <w:szCs w:val="24"/>
+        </w:rPr>
+        <w:t xml:space="preserve"> and perspectives on passive sensing.</w:t>
+      </w:r>
+    </w:p>
+    <w:p>
+      <w:pPr>
+        <w:spacing w:line="240" w:lineRule="auto"/>
+        <w:rPr>
+          <w:rFonts w:ascii="Times New Roman" w:hAnsi="Times New Roman" w:cs="Times New Roman"/>
+          <w:b/>
+          <w:sz w:val="24"/>
+          <w:szCs w:val="24"/>
+        </w:rPr>
+      </w:pPr>
+    </w:p>
+    <w:p>
+      <w:pPr>
+        <w:spacing w:line="240" w:lineRule="auto"/>
+        <w:rPr>
+          <w:rFonts w:ascii="Times New Roman" w:hAnsi="Times New Roman" w:cs="Times New Roman"/>
+          <w:sz w:val="24"/>
+          <w:szCs w:val="24"/>
+        </w:rPr>
+      </w:pPr>
+      <w:r>
+        <w:rPr>
+          <w:rFonts w:ascii="Times New Roman" w:hAnsi="Times New Roman" w:cs="Times New Roman"/>
+          <w:b/>
+          <w:sz w:val="24"/>
+          <w:szCs w:val="24"/>
+        </w:rPr>
         <w:t>Directed Research Group</w:t>
       </w:r>
       <w:r>
@@ -487,8 +622,108 @@
           <w:sz w:val="24"/>
           <w:szCs w:val="24"/>
         </w:rPr>
-        <w:t xml:space="preserve"> </w:t>
-      </w:r>
+        <w:t>—Wearable Data in College Athletics</w:t>
+      </w:r>
+      <w:r>
+        <w:rPr>
+          <w:rFonts w:ascii="Times New Roman" w:hAnsi="Times New Roman" w:cs="Times New Roman"/>
+          <w:sz w:val="24"/>
+          <w:szCs w:val="24"/>
+        </w:rPr>
+        <w:t xml:space="preserve">, Fall 2017 – </w:t>
+      </w:r>
+      <w:r>
+        <w:rPr>
+          <w:rFonts w:ascii="Times New Roman" w:hAnsi="Times New Roman" w:cs="Times New Roman"/>
+          <w:sz w:val="24"/>
+          <w:szCs w:val="24"/>
+        </w:rPr>
+        <w:t>Spring 2018</w:t>
+      </w:r>
+    </w:p>
+    <w:p>
+      <w:pPr>
+        <w:spacing w:line="240" w:lineRule="auto"/>
+        <w:rPr>
+          <w:rFonts w:ascii="Times New Roman" w:hAnsi="Times New Roman" w:cs="Times New Roman"/>
+          <w:i/>
+          <w:sz w:val="24"/>
+          <w:szCs w:val="24"/>
+        </w:rPr>
+      </w:pPr>
+      <w:r>
+        <w:rPr>
+          <w:rFonts w:ascii="Times New Roman" w:hAnsi="Times New Roman" w:cs="Times New Roman"/>
+          <w:i/>
+          <w:sz w:val="24"/>
+          <w:szCs w:val="24"/>
+        </w:rPr>
+        <w:t>Department of Human-Centered Design and Engineering</w:t>
+      </w:r>
+      <w:r>
+        <w:rPr>
+          <w:rFonts w:ascii="Times New Roman" w:hAnsi="Times New Roman" w:cs="Times New Roman"/>
+          <w:i/>
+          <w:sz w:val="24"/>
+          <w:szCs w:val="24"/>
+        </w:rPr>
+        <w:t xml:space="preserve"> (HCDE)</w:t>
+      </w:r>
+      <w:r>
+        <w:rPr>
+          <w:rFonts w:ascii="Times New Roman" w:hAnsi="Times New Roman" w:cs="Times New Roman"/>
+          <w:i/>
+          <w:sz w:val="24"/>
+          <w:szCs w:val="24"/>
+        </w:rPr>
+        <w:t>, University of Washington</w:t>
+      </w:r>
+    </w:p>
+    <w:p>
+      <w:pPr>
+        <w:spacing w:line="240" w:lineRule="auto"/>
+        <w:rPr>
+          <w:rFonts w:ascii="Times New Roman" w:hAnsi="Times New Roman" w:cs="Times New Roman"/>
+          <w:sz w:val="24"/>
+          <w:szCs w:val="24"/>
+        </w:rPr>
+      </w:pPr>
+      <w:r>
+        <w:rPr>
+          <w:rFonts w:ascii="Times New Roman" w:hAnsi="Times New Roman" w:cs="Times New Roman"/>
+          <w:sz w:val="24"/>
+          <w:szCs w:val="24"/>
+        </w:rPr>
+        <w:t>Organize and lead a group of 5-10 students to conduct, transcribe, and analyze interviews about the perceptions and use of wearable technolog</w:t>
+      </w:r>
+      <w:r>
+        <w:rPr>
+          <w:rFonts w:ascii="Times New Roman" w:hAnsi="Times New Roman" w:cs="Times New Roman"/>
+          <w:sz w:val="24"/>
+          <w:szCs w:val="24"/>
+        </w:rPr>
+        <w:t>y and data in college athletics.</w:t>
+      </w:r>
+    </w:p>
+    <w:p>
+      <w:pPr>
+        <w:spacing w:line="240" w:lineRule="auto"/>
+        <w:rPr>
+          <w:rFonts w:ascii="Times New Roman" w:hAnsi="Times New Roman" w:cs="Times New Roman"/>
+          <w:sz w:val="24"/>
+          <w:szCs w:val="24"/>
+        </w:rPr>
+      </w:pPr>
+    </w:p>
+    <w:p>
+      <w:pPr>
+        <w:spacing w:line="240" w:lineRule="auto"/>
+        <w:rPr>
+          <w:rFonts w:ascii="Times New Roman" w:hAnsi="Times New Roman" w:cs="Times New Roman"/>
+          <w:sz w:val="24"/>
+          <w:szCs w:val="24"/>
+        </w:rPr>
+      </w:pPr>
       <w:r>
         <w:rPr>
           <w:rFonts w:ascii="Times New Roman" w:hAnsi="Times New Roman" w:cs="Times New Roman"/>
@@ -496,6 +731,15 @@
           <w:sz w:val="24"/>
           <w:szCs w:val="24"/>
         </w:rPr>
+        <w:t>Research Assistant</w:t>
+      </w:r>
+      <w:r>
+        <w:rPr>
+          <w:rFonts w:ascii="Times New Roman" w:hAnsi="Times New Roman" w:cs="Times New Roman"/>
+          <w:b/>
+          <w:sz w:val="24"/>
+          <w:szCs w:val="24"/>
+        </w:rPr>
         <w:t>—Wearable Data in College Athletics</w:t>
       </w:r>
       <w:r>
@@ -504,15 +748,23 @@
           <w:sz w:val="24"/>
           <w:szCs w:val="24"/>
         </w:rPr>
-        <w:t xml:space="preserve">, Fall 2017 – </w:t>
-      </w:r>
-      <w:r>
-        <w:rPr>
-          <w:rFonts w:ascii="Times New Roman" w:hAnsi="Times New Roman" w:cs="Times New Roman"/>
-          <w:sz w:val="24"/>
-          <w:szCs w:val="24"/>
-        </w:rPr>
-        <w:t>Spring 2018</w:t>
+        <w:t xml:space="preserve">, </w:t>
+      </w:r>
+      <w:r>
+        <w:rPr>
+          <w:rFonts w:ascii="Times New Roman" w:hAnsi="Times New Roman" w:cs="Times New Roman"/>
+          <w:sz w:val="24"/>
+          <w:szCs w:val="24"/>
+        </w:rPr>
+        <w:t xml:space="preserve">Fall 2016 – </w:t>
+      </w:r>
+      <w:r>
+        <w:rPr>
+          <w:rFonts w:ascii="Times New Roman" w:hAnsi="Times New Roman" w:cs="Times New Roman"/>
+          <w:sz w:val="24"/>
+          <w:szCs w:val="24"/>
+        </w:rPr>
+        <w:t>Spring 2017</w:t>
       </w:r>
     </w:p>
     <w:p>
@@ -568,7 +820,7 @@
           <w:sz w:val="24"/>
           <w:szCs w:val="24"/>
         </w:rPr>
-        <w:t>Organize and lead a group of 5-10 students to conduct, transcribe, and analyze interviews about the perceptions and use of wearable technolog</w:t>
+        <w:t>Conduct, transcribe, and analyze interviews about the perceptions and use of wearable technolog</w:t>
       </w:r>
       <w:r>
         <w:rPr>
@@ -605,8 +857,111 @@
           <w:sz w:val="24"/>
           <w:szCs w:val="24"/>
         </w:rPr>
-        <w:t>Research Assistant</w:t>
-      </w:r>
+        <w:t>Undergraduate Researcher</w:t>
+      </w:r>
+      <w:r>
+        <w:rPr>
+          <w:rFonts w:ascii="Times New Roman" w:hAnsi="Times New Roman" w:cs="Times New Roman"/>
+          <w:sz w:val="24"/>
+          <w:szCs w:val="24"/>
+        </w:rPr>
+        <w:t>, Spring 2015 – Summer 2016</w:t>
+      </w:r>
+    </w:p>
+    <w:p>
+      <w:pPr>
+        <w:spacing w:line="240" w:lineRule="auto"/>
+        <w:rPr>
+          <w:rFonts w:ascii="Times New Roman" w:hAnsi="Times New Roman" w:cs="Times New Roman"/>
+          <w:i/>
+          <w:sz w:val="24"/>
+          <w:szCs w:val="24"/>
+        </w:rPr>
+      </w:pPr>
+      <w:r>
+        <w:rPr>
+          <w:rFonts w:ascii="Times New Roman" w:hAnsi="Times New Roman" w:cs="Times New Roman"/>
+          <w:i/>
+          <w:sz w:val="24"/>
+          <w:szCs w:val="24"/>
+        </w:rPr>
+        <w:t>Laboratory for Advanced Software Engineering Research</w:t>
+      </w:r>
+      <w:r>
+        <w:rPr>
+          <w:rFonts w:ascii="Times New Roman" w:hAnsi="Times New Roman" w:cs="Times New Roman"/>
+          <w:i/>
+          <w:sz w:val="24"/>
+          <w:szCs w:val="24"/>
+        </w:rPr>
+        <w:t xml:space="preserve"> (LASER)</w:t>
+      </w:r>
+    </w:p>
+    <w:p>
+      <w:pPr>
+        <w:spacing w:line="240" w:lineRule="auto"/>
+        <w:rPr>
+          <w:rFonts w:ascii="Times New Roman" w:hAnsi="Times New Roman" w:cs="Times New Roman"/>
+          <w:i/>
+          <w:sz w:val="24"/>
+          <w:szCs w:val="24"/>
+        </w:rPr>
+      </w:pPr>
+      <w:r>
+        <w:rPr>
+          <w:rFonts w:ascii="Times New Roman" w:hAnsi="Times New Roman" w:cs="Times New Roman"/>
+          <w:i/>
+          <w:sz w:val="24"/>
+          <w:szCs w:val="24"/>
+        </w:rPr>
+        <w:t>College of Information and Computer Science, University of Massachusetts Amherst</w:t>
+      </w:r>
+    </w:p>
+    <w:p>
+      <w:pPr>
+        <w:spacing w:line="240" w:lineRule="auto"/>
+        <w:rPr>
+          <w:rFonts w:ascii="Times New Roman" w:hAnsi="Times New Roman" w:cs="Times New Roman"/>
+          <w:sz w:val="24"/>
+          <w:szCs w:val="24"/>
+        </w:rPr>
+      </w:pPr>
+      <w:r>
+        <w:rPr>
+          <w:rFonts w:ascii="Times New Roman" w:hAnsi="Times New Roman" w:cs="Times New Roman"/>
+          <w:sz w:val="24"/>
+          <w:szCs w:val="24"/>
+        </w:rPr>
+        <w:t>Create and modify software written in Java and XSLT to automatically generate narrative documentation for medical procedures.</w:t>
+      </w:r>
+    </w:p>
+    <w:p>
+      <w:pPr>
+        <w:spacing w:line="240" w:lineRule="auto"/>
+        <w:rPr>
+          <w:rFonts w:ascii="Courier New" w:hAnsi="Courier New" w:cs="Courier New"/>
+          <w:sz w:val="24"/>
+          <w:szCs w:val="24"/>
+        </w:rPr>
+      </w:pPr>
+    </w:p>
+    <w:p>
+      <w:pPr>
+        <w:pStyle w:val="Heading1"/>
+      </w:pPr>
+      <w:r>
+        <w:t>TEACHING EXPERIENCE</w:t>
+      </w:r>
+    </w:p>
+    <w:p>
+      <w:pPr>
+        <w:spacing w:line="240" w:lineRule="auto"/>
+        <w:rPr>
+          <w:rFonts w:ascii="Times New Roman" w:hAnsi="Times New Roman" w:cs="Times New Roman"/>
+          <w:sz w:val="24"/>
+          <w:szCs w:val="24"/>
+        </w:rPr>
+      </w:pPr>
       <w:r>
         <w:rPr>
           <w:rFonts w:ascii="Times New Roman" w:hAnsi="Times New Roman" w:cs="Times New Roman"/>
@@ -614,116 +969,8 @@
           <w:sz w:val="24"/>
           <w:szCs w:val="24"/>
         </w:rPr>
-        <w:t>—Wearable Data in College Athletics</w:t>
-      </w:r>
-      <w:r>
-        <w:rPr>
-          <w:rFonts w:ascii="Times New Roman" w:hAnsi="Times New Roman" w:cs="Times New Roman"/>
-          <w:sz w:val="24"/>
-          <w:szCs w:val="24"/>
-        </w:rPr>
-        <w:t xml:space="preserve">, </w:t>
-      </w:r>
-      <w:r>
-        <w:rPr>
-          <w:rFonts w:ascii="Times New Roman" w:hAnsi="Times New Roman" w:cs="Times New Roman"/>
-          <w:sz w:val="24"/>
-          <w:szCs w:val="24"/>
-        </w:rPr>
-        <w:t xml:space="preserve">Fall 2016 – </w:t>
-      </w:r>
-      <w:r>
-        <w:rPr>
-          <w:rFonts w:ascii="Times New Roman" w:hAnsi="Times New Roman" w:cs="Times New Roman"/>
-          <w:sz w:val="24"/>
-          <w:szCs w:val="24"/>
-        </w:rPr>
-        <w:t>Spring 2017</w:t>
-      </w:r>
-    </w:p>
-    <w:p>
-      <w:pPr>
-        <w:spacing w:line="240" w:lineRule="auto"/>
-        <w:rPr>
-          <w:rFonts w:ascii="Times New Roman" w:hAnsi="Times New Roman" w:cs="Times New Roman"/>
-          <w:i/>
-          <w:sz w:val="24"/>
-          <w:szCs w:val="24"/>
-        </w:rPr>
-      </w:pPr>
-      <w:r>
-        <w:rPr>
-          <w:rFonts w:ascii="Times New Roman" w:hAnsi="Times New Roman" w:cs="Times New Roman"/>
-          <w:i/>
-          <w:sz w:val="24"/>
-          <w:szCs w:val="24"/>
-        </w:rPr>
-        <w:t>Department of Human-Centered Design and Engineering</w:t>
-      </w:r>
-      <w:r>
-        <w:rPr>
-          <w:rFonts w:ascii="Times New Roman" w:hAnsi="Times New Roman" w:cs="Times New Roman"/>
-          <w:i/>
-          <w:sz w:val="24"/>
-          <w:szCs w:val="24"/>
-        </w:rPr>
-        <w:t xml:space="preserve"> (HCDE)</w:t>
-      </w:r>
-      <w:r>
-        <w:rPr>
-          <w:rFonts w:ascii="Times New Roman" w:hAnsi="Times New Roman" w:cs="Times New Roman"/>
-          <w:i/>
-          <w:sz w:val="24"/>
-          <w:szCs w:val="24"/>
-        </w:rPr>
-        <w:t>, University of Washington</w:t>
-      </w:r>
-    </w:p>
-    <w:p>
-      <w:pPr>
-        <w:spacing w:line="240" w:lineRule="auto"/>
-        <w:rPr>
-          <w:rFonts w:ascii="Times New Roman" w:hAnsi="Times New Roman" w:cs="Times New Roman"/>
-          <w:sz w:val="24"/>
-          <w:szCs w:val="24"/>
-        </w:rPr>
-      </w:pPr>
-      <w:r>
-        <w:rPr>
-          <w:rFonts w:ascii="Times New Roman" w:hAnsi="Times New Roman" w:cs="Times New Roman"/>
-          <w:sz w:val="24"/>
-          <w:szCs w:val="24"/>
-        </w:rPr>
-        <w:t>Conduct, transcribe, and analyze interviews about the perceptions and use of wearable technolog</w:t>
-      </w:r>
-      <w:r>
-        <w:rPr>
-          <w:rFonts w:ascii="Times New Roman" w:hAnsi="Times New Roman" w:cs="Times New Roman"/>
-          <w:sz w:val="24"/>
-          <w:szCs w:val="24"/>
-        </w:rPr>
-        <w:t>y and data in college athletics.</w:t>
-      </w:r>
-    </w:p>
-    <w:p>
-      <w:pPr>
-        <w:spacing w:line="240" w:lineRule="auto"/>
-        <w:rPr>
-          <w:rFonts w:ascii="Times New Roman" w:hAnsi="Times New Roman" w:cs="Times New Roman"/>
-          <w:sz w:val="24"/>
-          <w:szCs w:val="24"/>
-        </w:rPr>
-      </w:pPr>
-    </w:p>
-    <w:p>
-      <w:pPr>
-        <w:spacing w:line="240" w:lineRule="auto"/>
-        <w:rPr>
-          <w:rFonts w:ascii="Times New Roman" w:hAnsi="Times New Roman" w:cs="Times New Roman"/>
-          <w:sz w:val="24"/>
-          <w:szCs w:val="24"/>
-        </w:rPr>
-      </w:pPr>
+        <w:t>Primary Instructor</w:t>
+      </w:r>
       <w:r>
         <w:rPr>
           <w:rFonts w:ascii="Times New Roman" w:hAnsi="Times New Roman" w:cs="Times New Roman"/>
@@ -731,111 +978,8 @@
           <w:sz w:val="24"/>
           <w:szCs w:val="24"/>
         </w:rPr>
-        <w:t>Undergraduate Researcher</w:t>
-      </w:r>
-      <w:r>
-        <w:rPr>
-          <w:rFonts w:ascii="Times New Roman" w:hAnsi="Times New Roman" w:cs="Times New Roman"/>
-          <w:sz w:val="24"/>
-          <w:szCs w:val="24"/>
-        </w:rPr>
-        <w:t>, Spring 2015 – Summer 2016</w:t>
-      </w:r>
-    </w:p>
-    <w:p>
-      <w:pPr>
-        <w:spacing w:line="240" w:lineRule="auto"/>
-        <w:rPr>
-          <w:rFonts w:ascii="Times New Roman" w:hAnsi="Times New Roman" w:cs="Times New Roman"/>
-          <w:i/>
-          <w:sz w:val="24"/>
-          <w:szCs w:val="24"/>
-        </w:rPr>
-      </w:pPr>
-      <w:r>
-        <w:rPr>
-          <w:rFonts w:ascii="Times New Roman" w:hAnsi="Times New Roman" w:cs="Times New Roman"/>
-          <w:i/>
-          <w:sz w:val="24"/>
-          <w:szCs w:val="24"/>
-        </w:rPr>
-        <w:t>Laboratory for Advanced Software Engineering Research</w:t>
-      </w:r>
-      <w:r>
-        <w:rPr>
-          <w:rFonts w:ascii="Times New Roman" w:hAnsi="Times New Roman" w:cs="Times New Roman"/>
-          <w:i/>
-          <w:sz w:val="24"/>
-          <w:szCs w:val="24"/>
-        </w:rPr>
-        <w:t xml:space="preserve"> (LASER)</w:t>
-      </w:r>
-    </w:p>
-    <w:p>
-      <w:pPr>
-        <w:spacing w:line="240" w:lineRule="auto"/>
-        <w:rPr>
-          <w:rFonts w:ascii="Times New Roman" w:hAnsi="Times New Roman" w:cs="Times New Roman"/>
-          <w:i/>
-          <w:sz w:val="24"/>
-          <w:szCs w:val="24"/>
-        </w:rPr>
-      </w:pPr>
-      <w:r>
-        <w:rPr>
-          <w:rFonts w:ascii="Times New Roman" w:hAnsi="Times New Roman" w:cs="Times New Roman"/>
-          <w:i/>
-          <w:sz w:val="24"/>
-          <w:szCs w:val="24"/>
-        </w:rPr>
-        <w:t>College of Information and Computer Science, University of Massachusetts Amherst</w:t>
-      </w:r>
-    </w:p>
-    <w:p>
-      <w:pPr>
-        <w:spacing w:line="240" w:lineRule="auto"/>
-        <w:rPr>
-          <w:rFonts w:ascii="Times New Roman" w:hAnsi="Times New Roman" w:cs="Times New Roman"/>
-          <w:sz w:val="24"/>
-          <w:szCs w:val="24"/>
-        </w:rPr>
-      </w:pPr>
-      <w:r>
-        <w:rPr>
-          <w:rFonts w:ascii="Times New Roman" w:hAnsi="Times New Roman" w:cs="Times New Roman"/>
-          <w:sz w:val="24"/>
-          <w:szCs w:val="24"/>
-        </w:rPr>
-        <w:t>Create and modify software written in Java and XSLT to automatically generate narrative documentation for medical procedures.</w:t>
-      </w:r>
-    </w:p>
-    <w:p>
-      <w:pPr>
-        <w:spacing w:line="240" w:lineRule="auto"/>
-        <w:rPr>
-          <w:rFonts w:ascii="Courier New" w:hAnsi="Courier New" w:cs="Courier New"/>
-          <w:sz w:val="24"/>
-          <w:szCs w:val="24"/>
-        </w:rPr>
-      </w:pPr>
-    </w:p>
-    <w:p>
-      <w:pPr>
-        <w:pStyle w:val="Heading1"/>
-      </w:pPr>
-      <w:r>
-        <w:t>TEACHING EXPERIENCE</w:t>
-      </w:r>
-    </w:p>
-    <w:p>
-      <w:pPr>
-        <w:spacing w:line="240" w:lineRule="auto"/>
-        <w:rPr>
-          <w:rFonts w:ascii="Times New Roman" w:hAnsi="Times New Roman" w:cs="Times New Roman"/>
-          <w:sz w:val="24"/>
-          <w:szCs w:val="24"/>
-        </w:rPr>
-      </w:pPr>
+        <w:t>—</w:t>
+      </w:r>
       <w:r>
         <w:rPr>
           <w:rFonts w:ascii="Times New Roman" w:hAnsi="Times New Roman" w:cs="Times New Roman"/>
@@ -843,6 +987,82 @@
           <w:sz w:val="24"/>
           <w:szCs w:val="24"/>
         </w:rPr>
+        <w:t>UX Design: The Game for You</w:t>
+      </w:r>
+      <w:r>
+        <w:rPr>
+          <w:rFonts w:ascii="Times New Roman" w:hAnsi="Times New Roman" w:cs="Times New Roman"/>
+          <w:sz w:val="24"/>
+          <w:szCs w:val="24"/>
+        </w:rPr>
+        <w:t>, Summer 2018</w:t>
+      </w:r>
+    </w:p>
+    <w:p>
+      <w:pPr>
+        <w:spacing w:line="240" w:lineRule="auto"/>
+        <w:rPr>
+          <w:rFonts w:ascii="Times New Roman" w:hAnsi="Times New Roman" w:cs="Times New Roman"/>
+          <w:sz w:val="24"/>
+          <w:szCs w:val="24"/>
+        </w:rPr>
+      </w:pPr>
+      <w:r>
+        <w:rPr>
+          <w:rFonts w:ascii="Times New Roman" w:hAnsi="Times New Roman" w:cs="Times New Roman"/>
+          <w:i/>
+          <w:sz w:val="24"/>
+          <w:szCs w:val="24"/>
+        </w:rPr>
+        <w:t>Robinson Center for Young Scholars, University of Washington</w:t>
+      </w:r>
+    </w:p>
+    <w:p>
+      <w:pPr>
+        <w:spacing w:line="240" w:lineRule="auto"/>
+        <w:rPr>
+          <w:rFonts w:ascii="Times New Roman" w:hAnsi="Times New Roman" w:cs="Times New Roman"/>
+          <w:sz w:val="24"/>
+          <w:szCs w:val="24"/>
+        </w:rPr>
+      </w:pPr>
+      <w:r>
+        <w:rPr>
+          <w:rFonts w:ascii="Times New Roman" w:hAnsi="Times New Roman" w:cs="Times New Roman"/>
+          <w:sz w:val="24"/>
+          <w:szCs w:val="24"/>
+        </w:rPr>
+        <w:lastRenderedPageBreak/>
+        <w:t>Teach UX design course for highly-capable high school students. Design course material from scratch following the user-centered design process in the context of board game design.</w:t>
+      </w:r>
+    </w:p>
+    <w:p>
+      <w:pPr>
+        <w:spacing w:line="240" w:lineRule="auto"/>
+        <w:rPr>
+          <w:rFonts w:ascii="Times New Roman" w:hAnsi="Times New Roman" w:cs="Times New Roman"/>
+          <w:b/>
+          <w:sz w:val="24"/>
+          <w:szCs w:val="24"/>
+        </w:rPr>
+      </w:pPr>
+    </w:p>
+    <w:p>
+      <w:pPr>
+        <w:spacing w:line="240" w:lineRule="auto"/>
+        <w:rPr>
+          <w:rFonts w:ascii="Times New Roman" w:hAnsi="Times New Roman" w:cs="Times New Roman"/>
+          <w:sz w:val="24"/>
+          <w:szCs w:val="24"/>
+        </w:rPr>
+      </w:pPr>
+      <w:r>
+        <w:rPr>
+          <w:rFonts w:ascii="Times New Roman" w:hAnsi="Times New Roman" w:cs="Times New Roman"/>
+          <w:b/>
+          <w:sz w:val="24"/>
+          <w:szCs w:val="24"/>
+        </w:rPr>
         <w:t>Teaching Assistant—Fabrication and Physical Prototyping</w:t>
       </w:r>
       <w:r>
@@ -965,7 +1185,6 @@
           <w:sz w:val="24"/>
           <w:szCs w:val="24"/>
         </w:rPr>
-        <w:lastRenderedPageBreak/>
         <w:t>Co-teach a masters-level introductory programming course. Help students overcome obstacles in learning to program and give feedback, grade programming assignments, and create assessments (HCDE 598a).</w:t>
       </w:r>
     </w:p>
@@ -1172,18 +1391,19 @@
           <w:sz w:val="24"/>
           <w:szCs w:val="24"/>
         </w:rPr>
-        <w:t xml:space="preserve">[1] Arpita Bhattacharya, </w:t>
-      </w:r>
+        <w:t xml:space="preserve">[1] </w:t>
+      </w:r>
+      <w:proofErr w:type="spellStart"/>
       <w:r>
         <w:rPr>
           <w:rFonts w:ascii="Times New Roman" w:eastAsiaTheme="minorHAnsi" w:hAnsi="Times New Roman" w:cs="Times New Roman"/>
           <w:color w:val="auto"/>
           <w:sz w:val="24"/>
           <w:szCs w:val="24"/>
-          <w:u w:val="single"/>
-        </w:rPr>
-        <w:t>Samantha Kolovson</w:t>
-      </w:r>
+        </w:rPr>
+        <w:t>Arpita</w:t>
+      </w:r>
+      <w:proofErr w:type="spellEnd"/>
       <w:r>
         <w:rPr>
           <w:rFonts w:ascii="Times New Roman" w:eastAsiaTheme="minorHAnsi" w:hAnsi="Times New Roman" w:cs="Times New Roman"/>
@@ -1191,65 +1411,17 @@
           <w:sz w:val="24"/>
           <w:szCs w:val="24"/>
         </w:rPr>
-        <w:t xml:space="preserve">, Yi-Chen Sung, et al. 2018. Understanding Pivotal Experiences in Behavior Change for the Design of Technologies for Personal Wellbeing. </w:t>
-      </w:r>
-      <w:r>
-        <w:rPr>
-          <w:rFonts w:ascii="Times New Roman" w:eastAsiaTheme="minorHAnsi" w:hAnsi="Times New Roman" w:cs="Times New Roman"/>
-          <w:i/>
-          <w:color w:val="auto"/>
-          <w:sz w:val="24"/>
-          <w:szCs w:val="24"/>
-        </w:rPr>
-        <w:t>Journal of Biomedical Informatics.</w:t>
-      </w:r>
-    </w:p>
-    <w:p>
-      <w:pPr>
-        <w:spacing w:line="240" w:lineRule="auto"/>
-        <w:rPr>
-          <w:rFonts w:ascii="Times New Roman" w:eastAsiaTheme="minorHAnsi" w:hAnsi="Times New Roman" w:cs="Times New Roman"/>
-          <w:i/>
-          <w:color w:val="auto"/>
-          <w:sz w:val="24"/>
-          <w:szCs w:val="24"/>
-        </w:rPr>
-      </w:pPr>
-    </w:p>
-    <w:p>
-      <w:pPr>
-        <w:spacing w:line="240" w:lineRule="auto"/>
+        <w:t xml:space="preserve"> Bhattacharya, </w:t>
+      </w:r>
+      <w:r>
         <w:rPr>
           <w:rFonts w:ascii="Times New Roman" w:eastAsiaTheme="minorHAnsi" w:hAnsi="Times New Roman" w:cs="Times New Roman"/>
           <w:color w:val="auto"/>
           <w:sz w:val="24"/>
           <w:szCs w:val="24"/>
-        </w:rPr>
-      </w:pPr>
-      <w:r>
-        <w:rPr>
-          <w:rFonts w:ascii="Times New Roman" w:hAnsi="Times New Roman" w:cs="Times New Roman"/>
-          <w:sz w:val="24"/>
-          <w:szCs w:val="24"/>
-        </w:rPr>
-        <w:t xml:space="preserve">[2] Hannah Blau, </w:t>
-      </w:r>
-      <w:r>
-        <w:rPr>
-          <w:rFonts w:ascii="Times New Roman" w:hAnsi="Times New Roman" w:cs="Times New Roman"/>
-          <w:sz w:val="24"/>
-          <w:szCs w:val="24"/>
           <w:u w:val="single"/>
         </w:rPr>
         <w:t>Samantha Kolovson</w:t>
-      </w:r>
-      <w:r>
-        <w:rPr>
-          <w:rFonts w:ascii="Times New Roman" w:hAnsi="Times New Roman" w:cs="Times New Roman"/>
-          <w:sz w:val="24"/>
-          <w:szCs w:val="24"/>
-        </w:rPr>
-        <w:t xml:space="preserve">, W.R. Adrion, and Robert Moll. 2016. </w:t>
       </w:r>
       <w:r>
         <w:rPr>
@@ -1258,6 +1430,109 @@
           <w:sz w:val="24"/>
           <w:szCs w:val="24"/>
         </w:rPr>
+        <w:t xml:space="preserve">, Yi-Chen Sung, et al. 2018. Understanding Pivotal Experiences in Behavior Change for the Design of Technologies for Personal Wellbeing. </w:t>
+      </w:r>
+      <w:r>
+        <w:rPr>
+          <w:rFonts w:ascii="Times New Roman" w:eastAsiaTheme="minorHAnsi" w:hAnsi="Times New Roman" w:cs="Times New Roman"/>
+          <w:i/>
+          <w:color w:val="auto"/>
+          <w:sz w:val="24"/>
+          <w:szCs w:val="24"/>
+        </w:rPr>
+        <w:t>Journal of Biomedical Informatics.</w:t>
+      </w:r>
+    </w:p>
+    <w:p>
+      <w:pPr>
+        <w:spacing w:line="240" w:lineRule="auto"/>
+        <w:rPr>
+          <w:rFonts w:ascii="Times New Roman" w:eastAsiaTheme="minorHAnsi" w:hAnsi="Times New Roman" w:cs="Times New Roman"/>
+          <w:i/>
+          <w:color w:val="auto"/>
+          <w:sz w:val="24"/>
+          <w:szCs w:val="24"/>
+        </w:rPr>
+      </w:pPr>
+    </w:p>
+    <w:p>
+      <w:pPr>
+        <w:spacing w:line="240" w:lineRule="auto"/>
+        <w:rPr>
+          <w:rFonts w:ascii="Times New Roman" w:eastAsiaTheme="minorHAnsi" w:hAnsi="Times New Roman" w:cs="Times New Roman"/>
+          <w:color w:val="auto"/>
+          <w:sz w:val="24"/>
+          <w:szCs w:val="24"/>
+        </w:rPr>
+      </w:pPr>
+      <w:r>
+        <w:rPr>
+          <w:rFonts w:ascii="Times New Roman" w:hAnsi="Times New Roman" w:cs="Times New Roman"/>
+          <w:sz w:val="24"/>
+          <w:szCs w:val="24"/>
+        </w:rPr>
+        <w:t xml:space="preserve">[2] Hannah </w:t>
+      </w:r>
+      <w:proofErr w:type="spellStart"/>
+      <w:r>
+        <w:rPr>
+          <w:rFonts w:ascii="Times New Roman" w:hAnsi="Times New Roman" w:cs="Times New Roman"/>
+          <w:sz w:val="24"/>
+          <w:szCs w:val="24"/>
+        </w:rPr>
+        <w:t>Blau</w:t>
+      </w:r>
+      <w:proofErr w:type="spellEnd"/>
+      <w:r>
+        <w:rPr>
+          <w:rFonts w:ascii="Times New Roman" w:hAnsi="Times New Roman" w:cs="Times New Roman"/>
+          <w:sz w:val="24"/>
+          <w:szCs w:val="24"/>
+        </w:rPr>
+        <w:t xml:space="preserve">, </w:t>
+      </w:r>
+      <w:r>
+        <w:rPr>
+          <w:rFonts w:ascii="Times New Roman" w:hAnsi="Times New Roman" w:cs="Times New Roman"/>
+          <w:sz w:val="24"/>
+          <w:szCs w:val="24"/>
+          <w:u w:val="single"/>
+        </w:rPr>
+        <w:t>Samantha Kolovson</w:t>
+      </w:r>
+      <w:r>
+        <w:rPr>
+          <w:rFonts w:ascii="Times New Roman" w:hAnsi="Times New Roman" w:cs="Times New Roman"/>
+          <w:sz w:val="24"/>
+          <w:szCs w:val="24"/>
+        </w:rPr>
+        <w:t xml:space="preserve">, W.R. </w:t>
+      </w:r>
+      <w:proofErr w:type="spellStart"/>
+      <w:r>
+        <w:rPr>
+          <w:rFonts w:ascii="Times New Roman" w:hAnsi="Times New Roman" w:cs="Times New Roman"/>
+          <w:sz w:val="24"/>
+          <w:szCs w:val="24"/>
+        </w:rPr>
+        <w:t>Adrion</w:t>
+      </w:r>
+      <w:proofErr w:type="spellEnd"/>
+      <w:r>
+        <w:rPr>
+          <w:rFonts w:ascii="Times New Roman" w:hAnsi="Times New Roman" w:cs="Times New Roman"/>
+          <w:sz w:val="24"/>
+          <w:szCs w:val="24"/>
+        </w:rPr>
+        <w:t xml:space="preserve">, and Robert Moll. 2016. </w:t>
+      </w:r>
+      <w:r>
+        <w:rPr>
+          <w:rFonts w:ascii="Times New Roman" w:eastAsiaTheme="minorHAnsi" w:hAnsi="Times New Roman" w:cs="Times New Roman"/>
+          <w:color w:val="auto"/>
+          <w:sz w:val="24"/>
+          <w:szCs w:val="24"/>
+        </w:rPr>
         <w:t xml:space="preserve">Automated Style Feedback for Advanced Beginner Java Programmers. </w:t>
       </w:r>
       <w:r>
@@ -1455,13 +1730,23 @@
         </w:rPr>
         <w:t xml:space="preserve">, </w:t>
       </w:r>
-      <w:r>
-        <w:rPr>
-          <w:rFonts w:ascii="Times New Roman" w:hAnsi="Times New Roman" w:cs="Times New Roman"/>
-          <w:sz w:val="24"/>
-          <w:szCs w:val="24"/>
-        </w:rPr>
-        <w:t>Glowforge (laser cutting)</w:t>
+      <w:proofErr w:type="spellStart"/>
+      <w:r>
+        <w:rPr>
+          <w:rFonts w:ascii="Times New Roman" w:hAnsi="Times New Roman" w:cs="Times New Roman"/>
+          <w:sz w:val="24"/>
+          <w:szCs w:val="24"/>
+        </w:rPr>
+        <w:t>Glowforge</w:t>
+      </w:r>
+      <w:proofErr w:type="spellEnd"/>
+      <w:r>
+        <w:rPr>
+          <w:rFonts w:ascii="Times New Roman" w:hAnsi="Times New Roman" w:cs="Times New Roman"/>
+          <w:sz w:val="24"/>
+          <w:szCs w:val="24"/>
+        </w:rPr>
+        <w:t xml:space="preserve"> (laser cutting)</w:t>
       </w:r>
       <w:r>
         <w:rPr>
@@ -1754,13 +2039,15 @@
         <w:spacing w:after="120" w:line="240" w:lineRule="auto"/>
         <w:rPr>
           <w:rFonts w:ascii="Times New Roman" w:hAnsi="Times New Roman" w:cs="Times New Roman"/>
-          <w:sz w:val="24"/>
-          <w:szCs w:val="24"/>
-        </w:rPr>
-      </w:pPr>
-      <w:r>
-        <w:rPr>
-          <w:rFonts w:ascii="Times New Roman" w:hAnsi="Times New Roman" w:cs="Times New Roman"/>
+          <w:i/>
+          <w:sz w:val="24"/>
+          <w:szCs w:val="24"/>
+        </w:rPr>
+      </w:pPr>
+      <w:r>
+        <w:rPr>
+          <w:rFonts w:ascii="Times New Roman" w:hAnsi="Times New Roman" w:cs="Times New Roman"/>
+          <w:i/>
           <w:sz w:val="24"/>
           <w:szCs w:val="24"/>
         </w:rPr>
@@ -1769,6 +2056,7 @@
       <w:r>
         <w:rPr>
           <w:rFonts w:ascii="Times New Roman" w:hAnsi="Times New Roman" w:cs="Times New Roman"/>
+          <w:i/>
           <w:sz w:val="24"/>
           <w:szCs w:val="24"/>
         </w:rPr>
@@ -1777,6 +2065,7 @@
       <w:r>
         <w:rPr>
           <w:rFonts w:ascii="Times New Roman" w:hAnsi="Times New Roman" w:cs="Times New Roman"/>
+          <w:i/>
           <w:sz w:val="24"/>
           <w:szCs w:val="24"/>
         </w:rPr>
@@ -1810,6 +2099,8 @@
           <w:szCs w:val="24"/>
         </w:rPr>
       </w:pPr>
+      <w:bookmarkStart w:id="0" w:name="_GoBack"/>
+      <w:bookmarkEnd w:id="0"/>
       <w:r>
         <w:rPr>
           <w:rFonts w:ascii="Times New Roman" w:hAnsi="Times New Roman" w:cs="Times New Roman"/>

</xml_diff>